<commit_message>
Wrap up for tonight
</commit_message>
<xml_diff>
--- a/Title Page.docx
+++ b/Title Page.docx
@@ -106,6 +106,7 @@
           <w:b/>
           <w:bCs/>
           <w:color w:val="000000"/>
+          <w:u w:val="single"/>
         </w:rPr>
       </w:pPr>
       <w:r>
@@ -114,6 +115,7 @@
           <w:b/>
           <w:bCs/>
           <w:color w:val="000000"/>
+          <w:u w:val="single"/>
         </w:rPr>
         <w:t xml:space="preserve">Summary: </w:t>
       </w:r>
@@ -121,7 +123,10 @@
     <w:p>
       <w:pPr>
         <w:rPr>
-          <w:rFonts w:ascii="Times New Roman" w:eastAsia="Times New Roman" w:hAnsi="Times New Roman" w:cs="Times New Roman"/>
+          <w:rFonts w:ascii="Times New Roman" w:hAnsi="Times New Roman" w:cs="Times New Roman"/>
+          <w:b/>
+          <w:bCs/>
+          <w:color w:val="000000"/>
         </w:rPr>
       </w:pPr>
     </w:p>
@@ -137,15 +142,13 @@
         </w:rPr>
         <w:t xml:space="preserve">Our group decided to test the website </w:t>
       </w:r>
-      <w:hyperlink r:id="rId4" w:history="1">
-        <w:r>
-          <w:rPr>
-            <w:rStyle w:val="Hyperlink"/>
-            <w:rFonts w:ascii="Times New Roman" w:eastAsia="Times New Roman" w:hAnsi="Times New Roman" w:cs="Times New Roman"/>
-          </w:rPr>
-          <w:t>www.imdb.com</w:t>
-        </w:r>
-      </w:hyperlink>
+      <w:r>
+        <w:rPr>
+          <w:rFonts w:ascii="Times New Roman" w:eastAsia="Times New Roman" w:hAnsi="Times New Roman" w:cs="Times New Roman"/>
+          <w:i/>
+        </w:rPr>
+        <w:t>www.imdb.com</w:t>
+      </w:r>
       <w:r>
         <w:rPr>
           <w:rFonts w:ascii="Times New Roman" w:eastAsia="Times New Roman" w:hAnsi="Times New Roman" w:cs="Times New Roman"/>
@@ -156,7 +159,19 @@
         <w:rPr>
           <w:rFonts w:ascii="Times New Roman" w:eastAsia="Times New Roman" w:hAnsi="Times New Roman" w:cs="Times New Roman"/>
         </w:rPr>
-        <w:t>e site where everyone goes to</w:t>
+        <w:t>e</w:t>
+      </w:r>
+      <w:r>
+        <w:rPr>
+          <w:rFonts w:ascii="Times New Roman" w:eastAsia="Times New Roman" w:hAnsi="Times New Roman" w:cs="Times New Roman"/>
+        </w:rPr>
+        <w:t xml:space="preserve"> top site where people go</w:t>
+      </w:r>
+      <w:r>
+        <w:rPr>
+          <w:rFonts w:ascii="Times New Roman" w:eastAsia="Times New Roman" w:hAnsi="Times New Roman" w:cs="Times New Roman"/>
+        </w:rPr>
+        <w:t xml:space="preserve"> to</w:t>
       </w:r>
       <w:r>
         <w:rPr>
@@ -168,7 +183,126 @@
         <w:rPr>
           <w:rFonts w:ascii="Times New Roman" w:eastAsia="Times New Roman" w:hAnsi="Times New Roman" w:cs="Times New Roman"/>
         </w:rPr>
-        <w:t>Most importantly, the site is fairly straightforward in terms of its layout and functionalities. It includes common features such as login, rating, sorting,</w:t>
+        <w:t xml:space="preserve">It makes our testing more accurate because when writing our </w:t>
+      </w:r>
+      <w:proofErr w:type="spellStart"/>
+      <w:r>
+        <w:rPr>
+          <w:rFonts w:ascii="Times New Roman" w:eastAsia="Times New Roman" w:hAnsi="Times New Roman" w:cs="Times New Roman"/>
+        </w:rPr>
+        <w:t>JUnit</w:t>
+      </w:r>
+      <w:proofErr w:type="spellEnd"/>
+      <w:r>
+        <w:rPr>
+          <w:rFonts w:ascii="Times New Roman" w:eastAsia="Times New Roman" w:hAnsi="Times New Roman" w:cs="Times New Roman"/>
+        </w:rPr>
+        <w:t xml:space="preserve"> tests, we will have in mind of the the expected behaviors after certain actions</w:t>
+      </w:r>
+      <w:r>
+        <w:rPr>
+          <w:rFonts w:ascii="Times New Roman" w:eastAsia="Times New Roman" w:hAnsi="Times New Roman" w:cs="Times New Roman"/>
+        </w:rPr>
+        <w:t>.</w:t>
+      </w:r>
+      <w:r>
+        <w:rPr>
+          <w:rFonts w:ascii="Times New Roman" w:eastAsia="Times New Roman" w:hAnsi="Times New Roman" w:cs="Times New Roman"/>
+        </w:rPr>
+        <w:t xml:space="preserve"> Consequently, i</w:t>
+      </w:r>
+      <w:r>
+        <w:rPr>
+          <w:rFonts w:ascii="Times New Roman" w:eastAsia="Times New Roman" w:hAnsi="Times New Roman" w:cs="Times New Roman"/>
+        </w:rPr>
+        <w:t>t will also be easi</w:t>
+      </w:r>
+      <w:r>
+        <w:rPr>
+          <w:rFonts w:ascii="Times New Roman" w:eastAsia="Times New Roman" w:hAnsi="Times New Roman" w:cs="Times New Roman"/>
+        </w:rPr>
+        <w:t>er for reviewers of our test, since they are</w:t>
+      </w:r>
+      <w:r>
+        <w:rPr>
+          <w:rFonts w:ascii="Times New Roman" w:eastAsia="Times New Roman" w:hAnsi="Times New Roman" w:cs="Times New Roman"/>
+        </w:rPr>
+        <w:t xml:space="preserve"> also</w:t>
+      </w:r>
+      <w:r>
+        <w:rPr>
+          <w:rFonts w:ascii="Times New Roman" w:eastAsia="Times New Roman" w:hAnsi="Times New Roman" w:cs="Times New Roman"/>
+        </w:rPr>
+        <w:t xml:space="preserve"> familiar w</w:t>
+      </w:r>
+      <w:r>
+        <w:rPr>
+          <w:rFonts w:ascii="Times New Roman" w:eastAsia="Times New Roman" w:hAnsi="Times New Roman" w:cs="Times New Roman"/>
+        </w:rPr>
+        <w:t>ith the behavior of the website</w:t>
+      </w:r>
+      <w:r>
+        <w:rPr>
+          <w:rFonts w:ascii="Times New Roman" w:eastAsia="Times New Roman" w:hAnsi="Times New Roman" w:cs="Times New Roman"/>
+        </w:rPr>
+        <w:t xml:space="preserve">. </w:t>
+      </w:r>
+      <w:r>
+        <w:rPr>
+          <w:rFonts w:ascii="Times New Roman" w:eastAsia="Times New Roman" w:hAnsi="Times New Roman" w:cs="Times New Roman"/>
+        </w:rPr>
+        <w:tab/>
+      </w:r>
+    </w:p>
+    <w:p>
+      <w:pPr>
+        <w:rPr>
+          <w:rFonts w:ascii="Times New Roman" w:eastAsia="Times New Roman" w:hAnsi="Times New Roman" w:cs="Times New Roman"/>
+        </w:rPr>
+      </w:pPr>
+    </w:p>
+    <w:p>
+      <w:pPr>
+        <w:rPr>
+          <w:rFonts w:ascii="Times New Roman" w:eastAsia="Times New Roman" w:hAnsi="Times New Roman" w:cs="Times New Roman"/>
+        </w:rPr>
+      </w:pPr>
+      <w:r>
+        <w:rPr>
+          <w:rFonts w:ascii="Times New Roman" w:eastAsia="Times New Roman" w:hAnsi="Times New Roman" w:cs="Times New Roman"/>
+        </w:rPr>
+        <w:t>Moreover</w:t>
+      </w:r>
+      <w:r>
+        <w:rPr>
+          <w:rFonts w:ascii="Times New Roman" w:eastAsia="Times New Roman" w:hAnsi="Times New Roman" w:cs="Times New Roman"/>
+        </w:rPr>
+        <w:t xml:space="preserve">, </w:t>
+      </w:r>
+      <w:r>
+        <w:rPr>
+          <w:rFonts w:ascii="Times New Roman" w:eastAsia="Times New Roman" w:hAnsi="Times New Roman" w:cs="Times New Roman"/>
+          <w:i/>
+        </w:rPr>
+        <w:t>www.imdb.com</w:t>
+      </w:r>
+      <w:r>
+        <w:rPr>
+          <w:rFonts w:ascii="Times New Roman" w:eastAsia="Times New Roman" w:hAnsi="Times New Roman" w:cs="Times New Roman"/>
+        </w:rPr>
+        <w:t xml:space="preserve"> is fairly straightforward in terms of its</w:t>
+      </w:r>
+      <w:r>
+        <w:rPr>
+          <w:rFonts w:ascii="Times New Roman" w:eastAsia="Times New Roman" w:hAnsi="Times New Roman" w:cs="Times New Roman"/>
+        </w:rPr>
+        <w:t xml:space="preserve"> structure</w:t>
+      </w:r>
+      <w:r>
+        <w:rPr>
+          <w:rFonts w:ascii="Times New Roman" w:eastAsia="Times New Roman" w:hAnsi="Times New Roman" w:cs="Times New Roman"/>
+        </w:rPr>
+        <w:t xml:space="preserve"> and functionalities. It includes common features such as login, rating, sorting,</w:t>
       </w:r>
       <w:r>
         <w:rPr>
@@ -182,6 +316,92 @@
         </w:rPr>
         <w:t xml:space="preserve"> and commenting, which are all basic features existing in nowadays sites that are reasonable and important to test. </w:t>
       </w:r>
+      <w:r>
+        <w:rPr>
+          <w:rFonts w:ascii="Times New Roman" w:eastAsia="Times New Roman" w:hAnsi="Times New Roman" w:cs="Times New Roman"/>
+        </w:rPr>
+        <w:t xml:space="preserve">More specifically, the website </w:t>
+      </w:r>
+      <w:r>
+        <w:rPr>
+          <w:rFonts w:ascii="Times New Roman" w:eastAsia="Times New Roman" w:hAnsi="Times New Roman" w:cs="Times New Roman"/>
+        </w:rPr>
+        <w:t xml:space="preserve">is </w:t>
+      </w:r>
+      <w:r>
+        <w:rPr>
+          <w:rFonts w:ascii="Times New Roman" w:eastAsia="Times New Roman" w:hAnsi="Times New Roman" w:cs="Times New Roman"/>
+        </w:rPr>
+        <w:t xml:space="preserve">fairly </w:t>
+      </w:r>
+      <w:r>
+        <w:rPr>
+          <w:rFonts w:ascii="Times New Roman" w:eastAsia="Times New Roman" w:hAnsi="Times New Roman" w:cs="Times New Roman"/>
+        </w:rPr>
+        <w:t xml:space="preserve">interactive since users have the options to register and contribute to the site by rating and posting, and we found these </w:t>
+      </w:r>
+      <w:r>
+        <w:rPr>
+          <w:rFonts w:ascii="Times New Roman" w:eastAsia="Times New Roman" w:hAnsi="Times New Roman" w:cs="Times New Roman"/>
+        </w:rPr>
+        <w:t xml:space="preserve">interactive </w:t>
+      </w:r>
+      <w:r>
+        <w:rPr>
+          <w:rFonts w:ascii="Times New Roman" w:eastAsia="Times New Roman" w:hAnsi="Times New Roman" w:cs="Times New Roman"/>
+        </w:rPr>
+        <w:t xml:space="preserve">features to be worthy to test. </w:t>
+      </w:r>
+      <w:r>
+        <w:rPr>
+          <w:rFonts w:ascii="Times New Roman" w:eastAsia="Times New Roman" w:hAnsi="Times New Roman" w:cs="Times New Roman"/>
+        </w:rPr>
+        <w:t xml:space="preserve">At the same time, the interactivity is not so complicated in comparison to social media sites like </w:t>
+      </w:r>
+      <w:r>
+        <w:rPr>
+          <w:rFonts w:ascii="Times New Roman" w:eastAsia="Times New Roman" w:hAnsi="Times New Roman" w:cs="Times New Roman"/>
+          <w:i/>
+        </w:rPr>
+        <w:t>www.facebook.com</w:t>
+      </w:r>
+      <w:r>
+        <w:rPr>
+          <w:rFonts w:ascii="Times New Roman" w:eastAsia="Times New Roman" w:hAnsi="Times New Roman" w:cs="Times New Roman"/>
+        </w:rPr>
+        <w:t xml:space="preserve">, whereby reducing </w:t>
+      </w:r>
+      <w:r>
+        <w:rPr>
+          <w:rFonts w:ascii="Times New Roman" w:eastAsia="Times New Roman" w:hAnsi="Times New Roman" w:cs="Times New Roman"/>
+        </w:rPr>
+        <w:t>abnormal</w:t>
+      </w:r>
+      <w:r>
+        <w:rPr>
+          <w:rFonts w:ascii="Times New Roman" w:eastAsia="Times New Roman" w:hAnsi="Times New Roman" w:cs="Times New Roman"/>
+        </w:rPr>
+        <w:t xml:space="preserve"> issues that might arise when </w:t>
+      </w:r>
+      <w:r>
+        <w:rPr>
+          <w:rFonts w:ascii="Times New Roman" w:eastAsia="Times New Roman" w:hAnsi="Times New Roman" w:cs="Times New Roman"/>
+        </w:rPr>
+        <w:t>we perform tests</w:t>
+      </w:r>
+      <w:r>
+        <w:rPr>
+          <w:rFonts w:ascii="Times New Roman" w:eastAsia="Times New Roman" w:hAnsi="Times New Roman" w:cs="Times New Roman"/>
+        </w:rPr>
+        <w:t>.</w:t>
+      </w:r>
+    </w:p>
+    <w:p>
+      <w:pPr>
+        <w:rPr>
+          <w:rFonts w:ascii="Times New Roman" w:eastAsia="Times New Roman" w:hAnsi="Times New Roman" w:cs="Times New Roman"/>
+        </w:rPr>
+      </w:pPr>
     </w:p>
     <w:p>
       <w:pPr>
@@ -195,12 +415,14 @@
         <w:rPr>
           <w:rFonts w:ascii="Times New Roman" w:eastAsia="Times New Roman" w:hAnsi="Times New Roman" w:cs="Times New Roman"/>
           <w:b/>
+          <w:u w:val="single"/>
         </w:rPr>
       </w:pPr>
       <w:r>
         <w:rPr>
           <w:rFonts w:ascii="Times New Roman" w:eastAsia="Times New Roman" w:hAnsi="Times New Roman" w:cs="Times New Roman"/>
           <w:b/>
+          <w:u w:val="single"/>
         </w:rPr>
         <w:t xml:space="preserve">Issues: </w:t>
       </w:r>
@@ -223,14 +445,46 @@
           <w:rFonts w:ascii="Times New Roman" w:hAnsi="Times New Roman" w:cs="Times New Roman"/>
           <w:color w:val="000000"/>
         </w:rPr>
-        <w:t>Using command assertText - using a value with whitespace. Hard to recognize that value text had a blank space after it, thus the assert text kept failing when checking the value of a</w:t>
-      </w:r>
-      <w:r>
-        <w:rPr>
-          <w:rFonts w:ascii="Times New Roman" w:hAnsi="Times New Roman" w:cs="Times New Roman"/>
-          <w:color w:val="000000"/>
-        </w:rPr>
-        <w:t>ssertText “Passwords must match</w:t>
+        <w:t xml:space="preserve">Using command </w:t>
+      </w:r>
+      <w:proofErr w:type="spellStart"/>
+      <w:r>
+        <w:rPr>
+          <w:rFonts w:ascii="Times New Roman" w:hAnsi="Times New Roman" w:cs="Times New Roman"/>
+          <w:color w:val="000000"/>
+        </w:rPr>
+        <w:t>assertText</w:t>
+      </w:r>
+      <w:proofErr w:type="spellEnd"/>
+      <w:r>
+        <w:rPr>
+          <w:rFonts w:ascii="Times New Roman" w:hAnsi="Times New Roman" w:cs="Times New Roman"/>
+          <w:color w:val="000000"/>
+        </w:rPr>
+        <w:t xml:space="preserve"> - using a value with whitespace. Hard to recognize that value text had a blank space after it, thus the assert text kept failing when checking the value of </w:t>
+      </w:r>
+      <w:proofErr w:type="spellStart"/>
+      <w:r>
+        <w:rPr>
+          <w:rFonts w:ascii="Times New Roman" w:hAnsi="Times New Roman" w:cs="Times New Roman"/>
+          <w:color w:val="000000"/>
+        </w:rPr>
+        <w:t>a</w:t>
+      </w:r>
+      <w:r>
+        <w:rPr>
+          <w:rFonts w:ascii="Times New Roman" w:hAnsi="Times New Roman" w:cs="Times New Roman"/>
+          <w:color w:val="000000"/>
+        </w:rPr>
+        <w:t>ssertText</w:t>
+      </w:r>
+      <w:proofErr w:type="spellEnd"/>
+      <w:r>
+        <w:rPr>
+          <w:rFonts w:ascii="Times New Roman" w:hAnsi="Times New Roman" w:cs="Times New Roman"/>
+          <w:color w:val="000000"/>
+        </w:rPr>
+        <w:t xml:space="preserve"> “Passwords must match</w:t>
       </w:r>
       <w:r>
         <w:rPr>
@@ -331,75 +585,31 @@
         </w:rPr>
         <w:br/>
       </w:r>
-      <w:r>
-        <w:rPr>
-          <w:rFonts w:ascii="Times New Roman" w:eastAsia="Times New Roman" w:hAnsi="Times New Roman" w:cs="Times New Roman"/>
-        </w:rPr>
-        <w:br/>
-      </w:r>
-      <w:r>
-        <w:rPr>
-          <w:rFonts w:ascii="Times New Roman" w:eastAsia="Times New Roman" w:hAnsi="Times New Roman" w:cs="Times New Roman"/>
-        </w:rPr>
-        <w:br/>
-      </w:r>
-      <w:r>
-        <w:rPr>
-          <w:rFonts w:ascii="Times New Roman" w:eastAsia="Times New Roman" w:hAnsi="Times New Roman" w:cs="Times New Roman"/>
-        </w:rPr>
-        <w:br/>
-      </w:r>
-      <w:r>
-        <w:rPr>
-          <w:rFonts w:ascii="Times New Roman" w:eastAsia="Times New Roman" w:hAnsi="Times New Roman" w:cs="Times New Roman"/>
-        </w:rPr>
-        <w:br/>
-      </w:r>
-      <w:r>
-        <w:rPr>
-          <w:rFonts w:ascii="Times New Roman" w:eastAsia="Times New Roman" w:hAnsi="Times New Roman" w:cs="Times New Roman"/>
-        </w:rPr>
-        <w:br/>
-      </w:r>
-      <w:r>
-        <w:rPr>
-          <w:rFonts w:ascii="Times New Roman" w:eastAsia="Times New Roman" w:hAnsi="Times New Roman" w:cs="Times New Roman"/>
-        </w:rPr>
-        <w:br/>
-      </w:r>
-      <w:r>
-        <w:rPr>
-          <w:rFonts w:ascii="Times New Roman" w:eastAsia="Times New Roman" w:hAnsi="Times New Roman" w:cs="Times New Roman"/>
-        </w:rPr>
-        <w:br/>
-      </w:r>
-      <w:r>
-        <w:rPr>
-          <w:rFonts w:ascii="Times New Roman" w:eastAsia="Times New Roman" w:hAnsi="Times New Roman" w:cs="Times New Roman"/>
-        </w:rPr>
-        <w:br/>
-      </w:r>
-      <w:r>
-        <w:rPr>
-          <w:rFonts w:ascii="Times New Roman" w:eastAsia="Times New Roman" w:hAnsi="Times New Roman" w:cs="Times New Roman"/>
-        </w:rPr>
-        <w:br/>
-      </w:r>
-      <w:r>
-        <w:rPr>
-          <w:rFonts w:ascii="Times New Roman" w:eastAsia="Times New Roman" w:hAnsi="Times New Roman" w:cs="Times New Roman"/>
-        </w:rPr>
-        <w:br/>
-      </w:r>
-    </w:p>
-    <w:p>
-      <w:pPr>
+    </w:p>
+    <w:p>
+      <w:pPr>
+        <w:rPr>
+          <w:rFonts w:ascii="Times New Roman" w:eastAsia="Times New Roman" w:hAnsi="Times New Roman" w:cs="Times New Roman"/>
+        </w:rPr>
+      </w:pPr>
+      <w:r>
+        <w:rPr>
+          <w:rFonts w:ascii="Times New Roman" w:eastAsia="Times New Roman" w:hAnsi="Times New Roman" w:cs="Times New Roman"/>
+        </w:rPr>
+        <w:br w:type="page"/>
+      </w:r>
+    </w:p>
+    <w:p>
+      <w:pPr>
+        <w:spacing w:after="240"/>
         <w:rPr>
           <w:rFonts w:ascii="Times New Roman" w:hAnsi="Times New Roman" w:cs="Times New Roman"/>
           <w:sz w:val="32"/>
           <w:szCs w:val="32"/>
         </w:rPr>
       </w:pPr>
+      <w:bookmarkStart w:id="0" w:name="_GoBack"/>
+      <w:bookmarkEnd w:id="0"/>
       <w:r>
         <w:rPr>
           <w:rFonts w:ascii="Times New Roman" w:hAnsi="Times New Roman" w:cs="Times New Roman"/>
@@ -628,12 +838,21 @@
           <w:rFonts w:ascii="Times New Roman" w:hAnsi="Times New Roman" w:cs="Times New Roman"/>
         </w:rPr>
       </w:pPr>
-      <w:r>
-        <w:rPr>
-          <w:rFonts w:ascii="Times New Roman" w:hAnsi="Times New Roman" w:cs="Times New Roman"/>
-          <w:color w:val="000000"/>
-        </w:rPr>
-        <w:t>Then ”Password must be at least 8 characters” should print next to the password input</w:t>
+      <w:proofErr w:type="gramStart"/>
+      <w:r>
+        <w:rPr>
+          <w:rFonts w:ascii="Times New Roman" w:hAnsi="Times New Roman" w:cs="Times New Roman"/>
+          <w:color w:val="000000"/>
+        </w:rPr>
+        <w:t>Then ”Password</w:t>
+      </w:r>
+      <w:proofErr w:type="gramEnd"/>
+      <w:r>
+        <w:rPr>
+          <w:rFonts w:ascii="Times New Roman" w:hAnsi="Times New Roman" w:cs="Times New Roman"/>
+          <w:color w:val="000000"/>
+        </w:rPr>
+        <w:t xml:space="preserve"> must be at least 8 characters” should print next to the password input</w:t>
       </w:r>
     </w:p>
     <w:p>
@@ -1380,7 +1599,23 @@
           <w:rFonts w:ascii="Times New Roman" w:hAnsi="Times New Roman" w:cs="Times New Roman"/>
           <w:color w:val="000000"/>
         </w:rPr>
-        <w:t>Then “This list is empty. ” should be displayed on the page</w:t>
+        <w:t>Then “This list is empty</w:t>
+      </w:r>
+      <w:proofErr w:type="gramStart"/>
+      <w:r>
+        <w:rPr>
+          <w:rFonts w:ascii="Times New Roman" w:hAnsi="Times New Roman" w:cs="Times New Roman"/>
+          <w:color w:val="000000"/>
+        </w:rPr>
+        <w:t>. ”</w:t>
+      </w:r>
+      <w:proofErr w:type="gramEnd"/>
+      <w:r>
+        <w:rPr>
+          <w:rFonts w:ascii="Times New Roman" w:hAnsi="Times New Roman" w:cs="Times New Roman"/>
+          <w:color w:val="000000"/>
+        </w:rPr>
+        <w:t xml:space="preserve"> should be displayed on the page</w:t>
       </w:r>
     </w:p>
     <w:p>
@@ -2026,8 +2261,6 @@
         </w:rPr>
         <w:t>only</w:t>
       </w:r>
-      <w:bookmarkStart w:id="0" w:name="_GoBack"/>
-      <w:bookmarkEnd w:id="0"/>
       <w:r>
         <w:rPr>
           <w:rFonts w:ascii="Times New Roman" w:hAnsi="Times New Roman" w:cs="Times New Roman"/>

</xml_diff>

<commit_message>
add rating selenium files
</commit_message>
<xml_diff>
--- a/Title Page.docx
+++ b/Title Page.docx
@@ -608,533 +608,574 @@
           <w:szCs w:val="32"/>
         </w:rPr>
       </w:pPr>
+      <w:r>
+        <w:rPr>
+          <w:rFonts w:ascii="Times New Roman" w:hAnsi="Times New Roman" w:cs="Times New Roman"/>
+          <w:b/>
+          <w:bCs/>
+          <w:color w:val="000000"/>
+          <w:sz w:val="32"/>
+          <w:szCs w:val="32"/>
+          <w:u w:val="single"/>
+        </w:rPr>
+        <w:lastRenderedPageBreak/>
+        <w:t>User Story 1</w:t>
+      </w:r>
+      <w:r>
+        <w:rPr>
+          <w:rFonts w:ascii="Times New Roman" w:hAnsi="Times New Roman" w:cs="Times New Roman"/>
+          <w:b/>
+          <w:bCs/>
+          <w:color w:val="000000"/>
+          <w:sz w:val="32"/>
+          <w:szCs w:val="32"/>
+          <w:u w:val="single"/>
+        </w:rPr>
+        <w:t xml:space="preserve"> - Registration</w:t>
+      </w:r>
+    </w:p>
+    <w:p>
+      <w:pPr>
+        <w:rPr>
+          <w:rFonts w:ascii="Times New Roman" w:hAnsi="Times New Roman" w:cs="Times New Roman"/>
+          <w:color w:val="000000"/>
+          <w:u w:val="single"/>
+        </w:rPr>
+      </w:pPr>
+    </w:p>
+    <w:p>
+      <w:pPr>
+        <w:rPr>
+          <w:rFonts w:ascii="Times New Roman" w:hAnsi="Times New Roman" w:cs="Times New Roman"/>
+        </w:rPr>
+      </w:pPr>
+      <w:r>
+        <w:rPr>
+          <w:rFonts w:ascii="Times New Roman" w:hAnsi="Times New Roman" w:cs="Times New Roman"/>
+          <w:color w:val="000000"/>
+        </w:rPr>
+        <w:t>As someone who is not already a user</w:t>
+      </w:r>
+    </w:p>
+    <w:p>
+      <w:pPr>
+        <w:rPr>
+          <w:rFonts w:ascii="Times New Roman" w:hAnsi="Times New Roman" w:cs="Times New Roman"/>
+        </w:rPr>
+      </w:pPr>
+      <w:r>
+        <w:rPr>
+          <w:rFonts w:ascii="Times New Roman" w:hAnsi="Times New Roman" w:cs="Times New Roman"/>
+          <w:color w:val="000000"/>
+        </w:rPr>
+        <w:t>I want to be able register for</w:t>
+      </w:r>
+      <w:r>
+        <w:rPr>
+          <w:rFonts w:ascii="Times New Roman" w:hAnsi="Times New Roman" w:cs="Times New Roman"/>
+          <w:color w:val="000000"/>
+        </w:rPr>
+        <w:t xml:space="preserve"> IMDB</w:t>
+      </w:r>
+    </w:p>
+    <w:p>
+      <w:pPr>
+        <w:rPr>
+          <w:rFonts w:ascii="Times New Roman" w:hAnsi="Times New Roman" w:cs="Times New Roman"/>
+        </w:rPr>
+      </w:pPr>
+      <w:r>
+        <w:rPr>
+          <w:rFonts w:ascii="Times New Roman" w:hAnsi="Times New Roman" w:cs="Times New Roman"/>
+          <w:color w:val="000000"/>
+        </w:rPr>
+        <w:t>So that I can have access to more functionalities on the site</w:t>
+      </w:r>
+    </w:p>
+    <w:p>
+      <w:pPr>
+        <w:rPr>
+          <w:rFonts w:ascii="Times New Roman" w:eastAsia="Times New Roman" w:hAnsi="Times New Roman" w:cs="Times New Roman"/>
+        </w:rPr>
+      </w:pPr>
+    </w:p>
+    <w:p>
+      <w:pPr>
+        <w:rPr>
+          <w:rFonts w:ascii="Times New Roman" w:hAnsi="Times New Roman" w:cs="Times New Roman"/>
+        </w:rPr>
+      </w:pPr>
+      <w:r>
+        <w:rPr>
+          <w:rFonts w:ascii="Times New Roman" w:hAnsi="Times New Roman" w:cs="Times New Roman"/>
+        </w:rPr>
+        <w:t>====================</w:t>
+      </w:r>
+    </w:p>
+    <w:p>
+      <w:pPr>
+        <w:rPr>
+          <w:rFonts w:ascii="Times New Roman" w:eastAsia="Times New Roman" w:hAnsi="Times New Roman" w:cs="Times New Roman"/>
+        </w:rPr>
+      </w:pPr>
+    </w:p>
+    <w:p>
+      <w:pPr>
+        <w:rPr>
+          <w:rFonts w:ascii="Times New Roman" w:hAnsi="Times New Roman" w:cs="Times New Roman"/>
+          <w:u w:val="single"/>
+        </w:rPr>
+      </w:pPr>
+      <w:r>
+        <w:rPr>
+          <w:rFonts w:ascii="Times New Roman" w:hAnsi="Times New Roman" w:cs="Times New Roman"/>
+          <w:bCs/>
+          <w:color w:val="000000"/>
+          <w:u w:val="single"/>
+        </w:rPr>
+        <w:t>Scenario 1:</w:t>
+      </w:r>
+    </w:p>
+    <w:p>
+      <w:pPr>
+        <w:rPr>
+          <w:rFonts w:ascii="Times New Roman" w:hAnsi="Times New Roman" w:cs="Times New Roman"/>
+        </w:rPr>
+      </w:pPr>
+      <w:r>
+        <w:rPr>
+          <w:rFonts w:ascii="Times New Roman" w:hAnsi="Times New Roman" w:cs="Times New Roman"/>
+          <w:color w:val="000000"/>
+        </w:rPr>
+        <w:t>Given I enter an email that has already been registered with</w:t>
+      </w:r>
+    </w:p>
+    <w:p>
+      <w:pPr>
+        <w:rPr>
+          <w:rFonts w:ascii="Times New Roman" w:hAnsi="Times New Roman" w:cs="Times New Roman"/>
+        </w:rPr>
+      </w:pPr>
+      <w:r>
+        <w:rPr>
+          <w:rFonts w:ascii="Times New Roman" w:hAnsi="Times New Roman" w:cs="Times New Roman"/>
+          <w:color w:val="000000"/>
+        </w:rPr>
+        <w:t>When I try to register with this email</w:t>
+      </w:r>
+    </w:p>
+    <w:p>
+      <w:pPr>
+        <w:rPr>
+          <w:rFonts w:ascii="Times New Roman" w:hAnsi="Times New Roman" w:cs="Times New Roman"/>
+        </w:rPr>
+      </w:pPr>
+      <w:r>
+        <w:rPr>
+          <w:rFonts w:ascii="Times New Roman" w:hAnsi="Times New Roman" w:cs="Times New Roman"/>
+          <w:color w:val="000000"/>
+        </w:rPr>
+        <w:t>Then “Email already associated with an account. Did you forget your password?” should print next to the email input</w:t>
+      </w:r>
+    </w:p>
+    <w:p>
+      <w:pPr>
+        <w:rPr>
+          <w:rFonts w:ascii="Times New Roman" w:eastAsia="Times New Roman" w:hAnsi="Times New Roman" w:cs="Times New Roman"/>
+        </w:rPr>
+      </w:pPr>
+    </w:p>
+    <w:p>
+      <w:pPr>
+        <w:rPr>
+          <w:rFonts w:ascii="Times New Roman" w:eastAsia="Times New Roman" w:hAnsi="Times New Roman" w:cs="Times New Roman"/>
+          <w:u w:val="single"/>
+        </w:rPr>
+      </w:pPr>
+      <w:r>
+        <w:rPr>
+          <w:rFonts w:ascii="Times New Roman" w:eastAsia="Times New Roman" w:hAnsi="Times New Roman" w:cs="Times New Roman"/>
+          <w:u w:val="single"/>
+        </w:rPr>
+        <w:t>Scenario 2</w:t>
+      </w:r>
+      <w:r>
+        <w:rPr>
+          <w:rFonts w:ascii="Times New Roman" w:eastAsia="Times New Roman" w:hAnsi="Times New Roman" w:cs="Times New Roman"/>
+          <w:u w:val="single"/>
+        </w:rPr>
+        <w:t>:</w:t>
+      </w:r>
+    </w:p>
+    <w:p>
+      <w:pPr>
+        <w:rPr>
+          <w:rFonts w:ascii="Times New Roman" w:eastAsia="Times New Roman" w:hAnsi="Times New Roman" w:cs="Times New Roman"/>
+        </w:rPr>
+      </w:pPr>
+      <w:r>
+        <w:rPr>
+          <w:rFonts w:ascii="Times New Roman" w:eastAsia="Times New Roman" w:hAnsi="Times New Roman" w:cs="Times New Roman"/>
+        </w:rPr>
+        <w:t>Given that I enter an email that has already been registered with</w:t>
+      </w:r>
+    </w:p>
+    <w:p>
+      <w:pPr>
+        <w:rPr>
+          <w:rFonts w:ascii="Times New Roman" w:eastAsia="Times New Roman" w:hAnsi="Times New Roman" w:cs="Times New Roman"/>
+        </w:rPr>
+      </w:pPr>
+      <w:r>
+        <w:rPr>
+          <w:rFonts w:ascii="Times New Roman" w:eastAsia="Times New Roman" w:hAnsi="Times New Roman" w:cs="Times New Roman"/>
+        </w:rPr>
+        <w:t>When I try to register with that email</w:t>
+      </w:r>
+    </w:p>
+    <w:p>
+      <w:pPr>
+        <w:rPr>
+          <w:rFonts w:ascii="Times New Roman" w:eastAsia="Times New Roman" w:hAnsi="Times New Roman" w:cs="Times New Roman"/>
+        </w:rPr>
+      </w:pPr>
+      <w:r>
+        <w:rPr>
+          <w:rFonts w:ascii="Times New Roman" w:eastAsia="Times New Roman" w:hAnsi="Times New Roman" w:cs="Times New Roman"/>
+        </w:rPr>
+        <w:t>Then site will assume that I forgot my password and give me the opportunity to reset my password</w:t>
+      </w:r>
+    </w:p>
+    <w:p>
+      <w:pPr>
+        <w:rPr>
+          <w:rFonts w:ascii="Times New Roman" w:eastAsia="Times New Roman" w:hAnsi="Times New Roman" w:cs="Times New Roman"/>
+        </w:rPr>
+      </w:pPr>
+    </w:p>
+    <w:p>
+      <w:pPr>
+        <w:rPr>
+          <w:rFonts w:ascii="Times New Roman" w:hAnsi="Times New Roman" w:cs="Times New Roman"/>
+          <w:u w:val="single"/>
+        </w:rPr>
+      </w:pPr>
+      <w:r>
+        <w:rPr>
+          <w:rFonts w:ascii="Times New Roman" w:hAnsi="Times New Roman" w:cs="Times New Roman"/>
+          <w:bCs/>
+          <w:color w:val="000000"/>
+          <w:u w:val="single"/>
+        </w:rPr>
+        <w:t xml:space="preserve">Scenario 3: </w:t>
+      </w:r>
+    </w:p>
+    <w:p>
+      <w:pPr>
+        <w:rPr>
+          <w:rFonts w:ascii="Times New Roman" w:hAnsi="Times New Roman" w:cs="Times New Roman"/>
+        </w:rPr>
+      </w:pPr>
+      <w:r>
+        <w:rPr>
+          <w:rFonts w:ascii="Times New Roman" w:hAnsi="Times New Roman" w:cs="Times New Roman"/>
+          <w:color w:val="000000"/>
+        </w:rPr>
+        <w:t>Given I enter mismatching passwords</w:t>
+      </w:r>
+    </w:p>
+    <w:p>
+      <w:pPr>
+        <w:rPr>
+          <w:rFonts w:ascii="Times New Roman" w:hAnsi="Times New Roman" w:cs="Times New Roman"/>
+        </w:rPr>
+      </w:pPr>
+      <w:r>
+        <w:rPr>
+          <w:rFonts w:ascii="Times New Roman" w:hAnsi="Times New Roman" w:cs="Times New Roman"/>
+          <w:color w:val="000000"/>
+        </w:rPr>
+        <w:t>When I try to register with these passwords</w:t>
+      </w:r>
+    </w:p>
+    <w:p>
+      <w:pPr>
+        <w:rPr>
+          <w:rFonts w:ascii="Times New Roman" w:hAnsi="Times New Roman" w:cs="Times New Roman"/>
+        </w:rPr>
+      </w:pPr>
+      <w:r>
+        <w:rPr>
+          <w:rFonts w:ascii="Times New Roman" w:hAnsi="Times New Roman" w:cs="Times New Roman"/>
+          <w:color w:val="000000"/>
+        </w:rPr>
+        <w:t xml:space="preserve">Then “Passwords must match” should print next to the password input </w:t>
+      </w:r>
+    </w:p>
+    <w:p>
+      <w:pPr>
+        <w:rPr>
+          <w:rFonts w:ascii="Times New Roman" w:eastAsia="Times New Roman" w:hAnsi="Times New Roman" w:cs="Times New Roman"/>
+        </w:rPr>
+      </w:pPr>
+    </w:p>
+    <w:p>
+      <w:pPr>
+        <w:rPr>
+          <w:rFonts w:ascii="Times New Roman" w:hAnsi="Times New Roman" w:cs="Times New Roman"/>
+          <w:u w:val="single"/>
+        </w:rPr>
+      </w:pPr>
+      <w:r>
+        <w:rPr>
+          <w:rFonts w:ascii="Times New Roman" w:hAnsi="Times New Roman" w:cs="Times New Roman"/>
+          <w:bCs/>
+          <w:color w:val="000000"/>
+          <w:u w:val="single"/>
+        </w:rPr>
+        <w:t>Scenario 4:</w:t>
+      </w:r>
+    </w:p>
+    <w:p>
+      <w:pPr>
+        <w:rPr>
+          <w:rFonts w:ascii="Times New Roman" w:hAnsi="Times New Roman" w:cs="Times New Roman"/>
+        </w:rPr>
+      </w:pPr>
+      <w:r>
+        <w:rPr>
+          <w:rFonts w:ascii="Times New Roman" w:hAnsi="Times New Roman" w:cs="Times New Roman"/>
+          <w:color w:val="000000"/>
+        </w:rPr>
+        <w:t>Given I enter a password that does not include a symbol</w:t>
+      </w:r>
+    </w:p>
+    <w:p>
+      <w:pPr>
+        <w:rPr>
+          <w:rFonts w:ascii="Times New Roman" w:hAnsi="Times New Roman" w:cs="Times New Roman"/>
+        </w:rPr>
+      </w:pPr>
+      <w:r>
+        <w:rPr>
+          <w:rFonts w:ascii="Times New Roman" w:hAnsi="Times New Roman" w:cs="Times New Roman"/>
+          <w:color w:val="000000"/>
+        </w:rPr>
+        <w:t>When I try to register with this password</w:t>
+      </w:r>
+    </w:p>
+    <w:p>
+      <w:pPr>
+        <w:rPr>
+          <w:rFonts w:ascii="Times New Roman" w:hAnsi="Times New Roman" w:cs="Times New Roman"/>
+        </w:rPr>
+      </w:pPr>
+      <w:r>
+        <w:rPr>
+          <w:rFonts w:ascii="Times New Roman" w:hAnsi="Times New Roman" w:cs="Times New Roman"/>
+          <w:color w:val="000000"/>
+        </w:rPr>
+        <w:t>Then “Password must contain numbers or symbols” should print next to the password input</w:t>
+      </w:r>
+    </w:p>
+    <w:p>
+      <w:pPr>
+        <w:rPr>
+          <w:rFonts w:ascii="Times New Roman" w:eastAsia="Times New Roman" w:hAnsi="Times New Roman" w:cs="Times New Roman"/>
+        </w:rPr>
+      </w:pPr>
+    </w:p>
+    <w:p>
+      <w:pPr>
+        <w:rPr>
+          <w:rFonts w:ascii="Times New Roman" w:hAnsi="Times New Roman" w:cs="Times New Roman"/>
+          <w:u w:val="single"/>
+        </w:rPr>
+      </w:pPr>
+      <w:r>
+        <w:rPr>
+          <w:rFonts w:ascii="Times New Roman" w:hAnsi="Times New Roman" w:cs="Times New Roman"/>
+          <w:bCs/>
+          <w:color w:val="000000"/>
+          <w:u w:val="single"/>
+        </w:rPr>
+        <w:t>Scenario 5:</w:t>
+      </w:r>
+    </w:p>
+    <w:p>
+      <w:pPr>
+        <w:rPr>
+          <w:rFonts w:ascii="Times New Roman" w:hAnsi="Times New Roman" w:cs="Times New Roman"/>
+        </w:rPr>
+      </w:pPr>
+      <w:r>
+        <w:rPr>
+          <w:rFonts w:ascii="Times New Roman" w:hAnsi="Times New Roman" w:cs="Times New Roman"/>
+          <w:color w:val="000000"/>
+        </w:rPr>
+        <w:t>Given I enter an email without a domain(gmail.com,hotmail.com,pitt.edu)</w:t>
+      </w:r>
+    </w:p>
+    <w:p>
+      <w:pPr>
+        <w:rPr>
+          <w:rFonts w:ascii="Times New Roman" w:hAnsi="Times New Roman" w:cs="Times New Roman"/>
+        </w:rPr>
+      </w:pPr>
+      <w:r>
+        <w:rPr>
+          <w:rFonts w:ascii="Times New Roman" w:hAnsi="Times New Roman" w:cs="Times New Roman"/>
+          <w:color w:val="000000"/>
+        </w:rPr>
+        <w:t>When I try to register with this email</w:t>
+      </w:r>
+    </w:p>
+    <w:p>
+      <w:pPr>
+        <w:rPr>
+          <w:rFonts w:ascii="Times New Roman" w:hAnsi="Times New Roman" w:cs="Times New Roman"/>
+        </w:rPr>
+      </w:pPr>
+      <w:r>
+        <w:rPr>
+          <w:rFonts w:ascii="Times New Roman" w:hAnsi="Times New Roman" w:cs="Times New Roman"/>
+          <w:color w:val="000000"/>
+        </w:rPr>
+        <w:t>Then “Please supply a valid email” should print next to the email input</w:t>
+      </w:r>
+    </w:p>
+    <w:p>
+      <w:pPr>
+        <w:rPr>
+          <w:rFonts w:ascii="Times New Roman" w:hAnsi="Times New Roman" w:cs="Times New Roman"/>
+          <w:u w:val="single"/>
+        </w:rPr>
+      </w:pPr>
+      <w:r>
+        <w:rPr>
+          <w:rFonts w:ascii="Times New Roman" w:eastAsia="Times New Roman" w:hAnsi="Times New Roman" w:cs="Times New Roman"/>
+        </w:rPr>
+        <w:br/>
+      </w:r>
+      <w:r>
+        <w:rPr>
+          <w:rFonts w:ascii="Times New Roman" w:hAnsi="Times New Roman" w:cs="Times New Roman"/>
+          <w:bCs/>
+          <w:color w:val="000000"/>
+          <w:u w:val="single"/>
+        </w:rPr>
+        <w:t>Scenario 6</w:t>
+      </w:r>
+      <w:r>
+        <w:rPr>
+          <w:rFonts w:ascii="Times New Roman" w:hAnsi="Times New Roman" w:cs="Times New Roman"/>
+          <w:bCs/>
+          <w:color w:val="000000"/>
+          <w:u w:val="single"/>
+        </w:rPr>
+        <w:t>:</w:t>
+      </w:r>
+    </w:p>
+    <w:p>
+      <w:pPr>
+        <w:rPr>
+          <w:rFonts w:ascii="Times New Roman" w:hAnsi="Times New Roman" w:cs="Times New Roman"/>
+        </w:rPr>
+      </w:pPr>
+      <w:r>
+        <w:rPr>
+          <w:rFonts w:ascii="Times New Roman" w:hAnsi="Times New Roman" w:cs="Times New Roman"/>
+          <w:color w:val="000000"/>
+        </w:rPr>
+        <w:t>Given I enter a password less than 8 characters</w:t>
+      </w:r>
+    </w:p>
+    <w:p>
+      <w:pPr>
+        <w:rPr>
+          <w:rFonts w:ascii="Times New Roman" w:hAnsi="Times New Roman" w:cs="Times New Roman"/>
+        </w:rPr>
+      </w:pPr>
+      <w:r>
+        <w:rPr>
+          <w:rFonts w:ascii="Times New Roman" w:hAnsi="Times New Roman" w:cs="Times New Roman"/>
+          <w:color w:val="000000"/>
+        </w:rPr>
+        <w:t>When I try to register with this password</w:t>
+      </w:r>
+    </w:p>
+    <w:p>
+      <w:pPr>
+        <w:rPr>
+          <w:rFonts w:ascii="Times New Roman" w:hAnsi="Times New Roman" w:cs="Times New Roman"/>
+        </w:rPr>
+      </w:pPr>
+      <w:proofErr w:type="gramStart"/>
+      <w:r>
+        <w:rPr>
+          <w:rFonts w:ascii="Times New Roman" w:hAnsi="Times New Roman" w:cs="Times New Roman"/>
+          <w:color w:val="000000"/>
+        </w:rPr>
+        <w:t>Then ”Password</w:t>
+      </w:r>
+      <w:proofErr w:type="gramEnd"/>
+      <w:r>
+        <w:rPr>
+          <w:rFonts w:ascii="Times New Roman" w:hAnsi="Times New Roman" w:cs="Times New Roman"/>
+          <w:color w:val="000000"/>
+        </w:rPr>
+        <w:t xml:space="preserve"> must be at least 8 characters” should print next to the password input</w:t>
+      </w:r>
+    </w:p>
+    <w:p>
+      <w:pPr>
+        <w:rPr>
+          <w:rFonts w:ascii="Times New Roman" w:eastAsia="Times New Roman" w:hAnsi="Times New Roman" w:cs="Times New Roman"/>
+        </w:rPr>
+      </w:pPr>
+    </w:p>
+    <w:p>
+      <w:pPr>
+        <w:spacing w:after="240"/>
+        <w:rPr>
+          <w:rFonts w:ascii="Times New Roman" w:eastAsia="Times New Roman" w:hAnsi="Times New Roman" w:cs="Times New Roman"/>
+        </w:rPr>
+      </w:pPr>
+      <w:r>
+        <w:rPr>
+          <w:rFonts w:ascii="Times New Roman" w:eastAsia="Times New Roman" w:hAnsi="Times New Roman" w:cs="Times New Roman"/>
+        </w:rPr>
+        <w:br/>
+      </w:r>
+      <w:r>
+        <w:rPr>
+          <w:rFonts w:ascii="Times New Roman" w:eastAsia="Times New Roman" w:hAnsi="Times New Roman" w:cs="Times New Roman"/>
+        </w:rPr>
+        <w:br/>
+      </w:r>
+    </w:p>
+    <w:p>
+      <w:pPr>
+        <w:rPr>
+          <w:rFonts w:ascii="Times New Roman" w:eastAsia="Times New Roman" w:hAnsi="Times New Roman" w:cs="Times New Roman"/>
+        </w:rPr>
+      </w:pPr>
+      <w:r>
+        <w:rPr>
+          <w:rFonts w:ascii="Times New Roman" w:eastAsia="Times New Roman" w:hAnsi="Times New Roman" w:cs="Times New Roman"/>
+        </w:rPr>
+        <w:br w:type="page"/>
+      </w:r>
+    </w:p>
+    <w:p>
+      <w:pPr>
+        <w:spacing w:after="240"/>
+        <w:rPr>
+          <w:rFonts w:ascii="Times New Roman" w:eastAsia="Times New Roman" w:hAnsi="Times New Roman" w:cs="Times New Roman"/>
+        </w:rPr>
+      </w:pPr>
       <w:bookmarkStart w:id="0" w:name="_GoBack"/>
       <w:bookmarkEnd w:id="0"/>
-      <w:r>
-        <w:rPr>
-          <w:rFonts w:ascii="Times New Roman" w:hAnsi="Times New Roman" w:cs="Times New Roman"/>
-          <w:b/>
-          <w:bCs/>
-          <w:color w:val="000000"/>
-          <w:sz w:val="32"/>
-          <w:szCs w:val="32"/>
-          <w:u w:val="single"/>
-        </w:rPr>
-        <w:lastRenderedPageBreak/>
-        <w:t>User Story 1</w:t>
-      </w:r>
-      <w:r>
-        <w:rPr>
-          <w:rFonts w:ascii="Times New Roman" w:hAnsi="Times New Roman" w:cs="Times New Roman"/>
-          <w:b/>
-          <w:bCs/>
-          <w:color w:val="000000"/>
-          <w:sz w:val="32"/>
-          <w:szCs w:val="32"/>
-          <w:u w:val="single"/>
-        </w:rPr>
-        <w:t xml:space="preserve"> - Registration</w:t>
-      </w:r>
-    </w:p>
-    <w:p>
-      <w:pPr>
-        <w:rPr>
-          <w:rFonts w:ascii="Times New Roman" w:hAnsi="Times New Roman" w:cs="Times New Roman"/>
-          <w:color w:val="000000"/>
-          <w:u w:val="single"/>
-        </w:rPr>
-      </w:pPr>
-    </w:p>
-    <w:p>
-      <w:pPr>
-        <w:rPr>
-          <w:rFonts w:ascii="Times New Roman" w:hAnsi="Times New Roman" w:cs="Times New Roman"/>
-        </w:rPr>
-      </w:pPr>
-      <w:r>
-        <w:rPr>
-          <w:rFonts w:ascii="Times New Roman" w:hAnsi="Times New Roman" w:cs="Times New Roman"/>
-          <w:color w:val="000000"/>
-        </w:rPr>
-        <w:t>As someone who is not already a user</w:t>
-      </w:r>
-    </w:p>
-    <w:p>
-      <w:pPr>
-        <w:rPr>
-          <w:rFonts w:ascii="Times New Roman" w:hAnsi="Times New Roman" w:cs="Times New Roman"/>
-        </w:rPr>
-      </w:pPr>
-      <w:r>
-        <w:rPr>
-          <w:rFonts w:ascii="Times New Roman" w:hAnsi="Times New Roman" w:cs="Times New Roman"/>
-          <w:color w:val="000000"/>
-        </w:rPr>
-        <w:t>I want to be able register for</w:t>
-      </w:r>
-      <w:r>
-        <w:rPr>
-          <w:rFonts w:ascii="Times New Roman" w:hAnsi="Times New Roman" w:cs="Times New Roman"/>
-          <w:color w:val="000000"/>
-        </w:rPr>
-        <w:t xml:space="preserve"> IMDB</w:t>
-      </w:r>
-    </w:p>
-    <w:p>
-      <w:pPr>
-        <w:rPr>
-          <w:rFonts w:ascii="Times New Roman" w:hAnsi="Times New Roman" w:cs="Times New Roman"/>
-        </w:rPr>
-      </w:pPr>
-      <w:r>
-        <w:rPr>
-          <w:rFonts w:ascii="Times New Roman" w:hAnsi="Times New Roman" w:cs="Times New Roman"/>
-          <w:color w:val="000000"/>
-        </w:rPr>
-        <w:t>So that I can have access to more functionalities on the site</w:t>
-      </w:r>
-    </w:p>
-    <w:p>
-      <w:pPr>
-        <w:rPr>
-          <w:rFonts w:ascii="Times New Roman" w:eastAsia="Times New Roman" w:hAnsi="Times New Roman" w:cs="Times New Roman"/>
-        </w:rPr>
-      </w:pPr>
-    </w:p>
-    <w:p>
-      <w:pPr>
-        <w:rPr>
-          <w:rFonts w:ascii="Times New Roman" w:hAnsi="Times New Roman" w:cs="Times New Roman"/>
-        </w:rPr>
-      </w:pPr>
-      <w:r>
-        <w:rPr>
-          <w:rFonts w:ascii="Times New Roman" w:hAnsi="Times New Roman" w:cs="Times New Roman"/>
-        </w:rPr>
-        <w:t>====================</w:t>
-      </w:r>
-    </w:p>
-    <w:p>
-      <w:pPr>
-        <w:rPr>
-          <w:rFonts w:ascii="Times New Roman" w:eastAsia="Times New Roman" w:hAnsi="Times New Roman" w:cs="Times New Roman"/>
-        </w:rPr>
-      </w:pPr>
-    </w:p>
-    <w:p>
-      <w:pPr>
-        <w:rPr>
-          <w:rFonts w:ascii="Times New Roman" w:hAnsi="Times New Roman" w:cs="Times New Roman"/>
-          <w:u w:val="single"/>
-        </w:rPr>
-      </w:pPr>
-      <w:r>
-        <w:rPr>
-          <w:rFonts w:ascii="Times New Roman" w:hAnsi="Times New Roman" w:cs="Times New Roman"/>
-          <w:bCs/>
-          <w:color w:val="000000"/>
-          <w:u w:val="single"/>
-        </w:rPr>
-        <w:t>Scenario 1:</w:t>
-      </w:r>
-    </w:p>
-    <w:p>
-      <w:pPr>
-        <w:rPr>
-          <w:rFonts w:ascii="Times New Roman" w:hAnsi="Times New Roman" w:cs="Times New Roman"/>
-        </w:rPr>
-      </w:pPr>
-      <w:r>
-        <w:rPr>
-          <w:rFonts w:ascii="Times New Roman" w:hAnsi="Times New Roman" w:cs="Times New Roman"/>
-          <w:color w:val="000000"/>
-        </w:rPr>
-        <w:t>Given I enter an email that has already been registered with</w:t>
-      </w:r>
-    </w:p>
-    <w:p>
-      <w:pPr>
-        <w:rPr>
-          <w:rFonts w:ascii="Times New Roman" w:hAnsi="Times New Roman" w:cs="Times New Roman"/>
-        </w:rPr>
-      </w:pPr>
-      <w:r>
-        <w:rPr>
-          <w:rFonts w:ascii="Times New Roman" w:hAnsi="Times New Roman" w:cs="Times New Roman"/>
-          <w:color w:val="000000"/>
-        </w:rPr>
-        <w:t>When I try to register with this email</w:t>
-      </w:r>
-    </w:p>
-    <w:p>
-      <w:pPr>
-        <w:rPr>
-          <w:rFonts w:ascii="Times New Roman" w:hAnsi="Times New Roman" w:cs="Times New Roman"/>
-        </w:rPr>
-      </w:pPr>
-      <w:r>
-        <w:rPr>
-          <w:rFonts w:ascii="Times New Roman" w:hAnsi="Times New Roman" w:cs="Times New Roman"/>
-          <w:color w:val="000000"/>
-        </w:rPr>
-        <w:t>Then “Email already associated with an account. Did you forget your password?” should print next to the email input</w:t>
-      </w:r>
-    </w:p>
-    <w:p>
-      <w:pPr>
-        <w:rPr>
-          <w:rFonts w:ascii="Times New Roman" w:eastAsia="Times New Roman" w:hAnsi="Times New Roman" w:cs="Times New Roman"/>
-        </w:rPr>
-      </w:pPr>
-    </w:p>
-    <w:p>
-      <w:pPr>
-        <w:rPr>
-          <w:rFonts w:ascii="Times New Roman" w:hAnsi="Times New Roman" w:cs="Times New Roman"/>
-          <w:u w:val="single"/>
-        </w:rPr>
-      </w:pPr>
-      <w:r>
-        <w:rPr>
-          <w:rFonts w:ascii="Times New Roman" w:hAnsi="Times New Roman" w:cs="Times New Roman"/>
-          <w:bCs/>
-          <w:color w:val="000000"/>
-          <w:u w:val="single"/>
-        </w:rPr>
-        <w:t>Scenario 2:</w:t>
-      </w:r>
-    </w:p>
-    <w:p>
-      <w:pPr>
-        <w:rPr>
-          <w:rFonts w:ascii="Times New Roman" w:hAnsi="Times New Roman" w:cs="Times New Roman"/>
-        </w:rPr>
-      </w:pPr>
-      <w:r>
-        <w:rPr>
-          <w:rFonts w:ascii="Times New Roman" w:hAnsi="Times New Roman" w:cs="Times New Roman"/>
-          <w:color w:val="000000"/>
-        </w:rPr>
-        <w:t>Given I enter a password less than 8 characters</w:t>
-      </w:r>
-    </w:p>
-    <w:p>
-      <w:pPr>
-        <w:rPr>
-          <w:rFonts w:ascii="Times New Roman" w:hAnsi="Times New Roman" w:cs="Times New Roman"/>
-        </w:rPr>
-      </w:pPr>
-      <w:r>
-        <w:rPr>
-          <w:rFonts w:ascii="Times New Roman" w:hAnsi="Times New Roman" w:cs="Times New Roman"/>
-          <w:color w:val="000000"/>
-        </w:rPr>
-        <w:t>When I try to register with this password</w:t>
-      </w:r>
-    </w:p>
-    <w:p>
-      <w:pPr>
-        <w:rPr>
-          <w:rFonts w:ascii="Times New Roman" w:hAnsi="Times New Roman" w:cs="Times New Roman"/>
-        </w:rPr>
-      </w:pPr>
-      <w:proofErr w:type="gramStart"/>
-      <w:r>
-        <w:rPr>
-          <w:rFonts w:ascii="Times New Roman" w:hAnsi="Times New Roman" w:cs="Times New Roman"/>
-          <w:color w:val="000000"/>
-        </w:rPr>
-        <w:t>Then ”Password</w:t>
-      </w:r>
-      <w:proofErr w:type="gramEnd"/>
-      <w:r>
-        <w:rPr>
-          <w:rFonts w:ascii="Times New Roman" w:hAnsi="Times New Roman" w:cs="Times New Roman"/>
-          <w:color w:val="000000"/>
-        </w:rPr>
-        <w:t xml:space="preserve"> must be at least 8 characters” should print next to the password input</w:t>
-      </w:r>
-    </w:p>
-    <w:p>
-      <w:pPr>
-        <w:rPr>
-          <w:rFonts w:ascii="Times New Roman" w:eastAsia="Times New Roman" w:hAnsi="Times New Roman" w:cs="Times New Roman"/>
-        </w:rPr>
-      </w:pPr>
-    </w:p>
-    <w:p>
-      <w:pPr>
-        <w:rPr>
-          <w:rFonts w:ascii="Times New Roman" w:hAnsi="Times New Roman" w:cs="Times New Roman"/>
-          <w:u w:val="single"/>
-        </w:rPr>
-      </w:pPr>
-      <w:r>
-        <w:rPr>
-          <w:rFonts w:ascii="Times New Roman" w:hAnsi="Times New Roman" w:cs="Times New Roman"/>
-          <w:bCs/>
-          <w:color w:val="000000"/>
-          <w:u w:val="single"/>
-        </w:rPr>
-        <w:t xml:space="preserve">Scenario 3: </w:t>
-      </w:r>
-    </w:p>
-    <w:p>
-      <w:pPr>
-        <w:rPr>
-          <w:rFonts w:ascii="Times New Roman" w:hAnsi="Times New Roman" w:cs="Times New Roman"/>
-        </w:rPr>
-      </w:pPr>
-      <w:r>
-        <w:rPr>
-          <w:rFonts w:ascii="Times New Roman" w:hAnsi="Times New Roman" w:cs="Times New Roman"/>
-          <w:color w:val="000000"/>
-        </w:rPr>
-        <w:t>Given I enter mismatching passwords</w:t>
-      </w:r>
-    </w:p>
-    <w:p>
-      <w:pPr>
-        <w:rPr>
-          <w:rFonts w:ascii="Times New Roman" w:hAnsi="Times New Roman" w:cs="Times New Roman"/>
-        </w:rPr>
-      </w:pPr>
-      <w:r>
-        <w:rPr>
-          <w:rFonts w:ascii="Times New Roman" w:hAnsi="Times New Roman" w:cs="Times New Roman"/>
-          <w:color w:val="000000"/>
-        </w:rPr>
-        <w:t>When I try to register with these passwords</w:t>
-      </w:r>
-    </w:p>
-    <w:p>
-      <w:pPr>
-        <w:rPr>
-          <w:rFonts w:ascii="Times New Roman" w:hAnsi="Times New Roman" w:cs="Times New Roman"/>
-        </w:rPr>
-      </w:pPr>
-      <w:r>
-        <w:rPr>
-          <w:rFonts w:ascii="Times New Roman" w:hAnsi="Times New Roman" w:cs="Times New Roman"/>
-          <w:color w:val="000000"/>
-        </w:rPr>
-        <w:t xml:space="preserve">Then “Passwords must match” should print next to the password input </w:t>
-      </w:r>
-    </w:p>
-    <w:p>
-      <w:pPr>
-        <w:rPr>
-          <w:rFonts w:ascii="Times New Roman" w:eastAsia="Times New Roman" w:hAnsi="Times New Roman" w:cs="Times New Roman"/>
-        </w:rPr>
-      </w:pPr>
-    </w:p>
-    <w:p>
-      <w:pPr>
-        <w:rPr>
-          <w:rFonts w:ascii="Times New Roman" w:hAnsi="Times New Roman" w:cs="Times New Roman"/>
-          <w:u w:val="single"/>
-        </w:rPr>
-      </w:pPr>
-      <w:r>
-        <w:rPr>
-          <w:rFonts w:ascii="Times New Roman" w:hAnsi="Times New Roman" w:cs="Times New Roman"/>
-          <w:bCs/>
-          <w:color w:val="000000"/>
-          <w:u w:val="single"/>
-        </w:rPr>
-        <w:t>Scenario 4:</w:t>
-      </w:r>
-    </w:p>
-    <w:p>
-      <w:pPr>
-        <w:rPr>
-          <w:rFonts w:ascii="Times New Roman" w:hAnsi="Times New Roman" w:cs="Times New Roman"/>
-        </w:rPr>
-      </w:pPr>
-      <w:r>
-        <w:rPr>
-          <w:rFonts w:ascii="Times New Roman" w:hAnsi="Times New Roman" w:cs="Times New Roman"/>
-          <w:color w:val="000000"/>
-        </w:rPr>
-        <w:t>Given I enter a password that does not include a symbol</w:t>
-      </w:r>
-    </w:p>
-    <w:p>
-      <w:pPr>
-        <w:rPr>
-          <w:rFonts w:ascii="Times New Roman" w:hAnsi="Times New Roman" w:cs="Times New Roman"/>
-        </w:rPr>
-      </w:pPr>
-      <w:r>
-        <w:rPr>
-          <w:rFonts w:ascii="Times New Roman" w:hAnsi="Times New Roman" w:cs="Times New Roman"/>
-          <w:color w:val="000000"/>
-        </w:rPr>
-        <w:t>When I try to register with this password</w:t>
-      </w:r>
-    </w:p>
-    <w:p>
-      <w:pPr>
-        <w:rPr>
-          <w:rFonts w:ascii="Times New Roman" w:hAnsi="Times New Roman" w:cs="Times New Roman"/>
-        </w:rPr>
-      </w:pPr>
-      <w:r>
-        <w:rPr>
-          <w:rFonts w:ascii="Times New Roman" w:hAnsi="Times New Roman" w:cs="Times New Roman"/>
-          <w:color w:val="000000"/>
-        </w:rPr>
-        <w:t>Then “Password must contain numbers or symbols” should print next to the password input</w:t>
-      </w:r>
-    </w:p>
-    <w:p>
-      <w:pPr>
-        <w:rPr>
-          <w:rFonts w:ascii="Times New Roman" w:eastAsia="Times New Roman" w:hAnsi="Times New Roman" w:cs="Times New Roman"/>
-        </w:rPr>
-      </w:pPr>
-    </w:p>
-    <w:p>
-      <w:pPr>
-        <w:rPr>
-          <w:rFonts w:ascii="Times New Roman" w:hAnsi="Times New Roman" w:cs="Times New Roman"/>
-          <w:u w:val="single"/>
-        </w:rPr>
-      </w:pPr>
-      <w:r>
-        <w:rPr>
-          <w:rFonts w:ascii="Times New Roman" w:hAnsi="Times New Roman" w:cs="Times New Roman"/>
-          <w:bCs/>
-          <w:color w:val="000000"/>
-          <w:u w:val="single"/>
-        </w:rPr>
-        <w:t>Scenario 5:</w:t>
-      </w:r>
-    </w:p>
-    <w:p>
-      <w:pPr>
-        <w:rPr>
-          <w:rFonts w:ascii="Times New Roman" w:hAnsi="Times New Roman" w:cs="Times New Roman"/>
-        </w:rPr>
-      </w:pPr>
-      <w:r>
-        <w:rPr>
-          <w:rFonts w:ascii="Times New Roman" w:hAnsi="Times New Roman" w:cs="Times New Roman"/>
-          <w:color w:val="000000"/>
-        </w:rPr>
-        <w:t>Given I enter an email without a domain(gmail.com,hotmail.com,pitt.edu)</w:t>
-      </w:r>
-    </w:p>
-    <w:p>
-      <w:pPr>
-        <w:rPr>
-          <w:rFonts w:ascii="Times New Roman" w:hAnsi="Times New Roman" w:cs="Times New Roman"/>
-        </w:rPr>
-      </w:pPr>
-      <w:r>
-        <w:rPr>
-          <w:rFonts w:ascii="Times New Roman" w:hAnsi="Times New Roman" w:cs="Times New Roman"/>
-          <w:color w:val="000000"/>
-        </w:rPr>
-        <w:t>When I try to register with this email</w:t>
-      </w:r>
-    </w:p>
-    <w:p>
-      <w:pPr>
-        <w:rPr>
-          <w:rFonts w:ascii="Times New Roman" w:hAnsi="Times New Roman" w:cs="Times New Roman"/>
-        </w:rPr>
-      </w:pPr>
-      <w:r>
-        <w:rPr>
-          <w:rFonts w:ascii="Times New Roman" w:hAnsi="Times New Roman" w:cs="Times New Roman"/>
-          <w:color w:val="000000"/>
-        </w:rPr>
-        <w:t>Then “Please supply a valid email” should print next to the email input</w:t>
-      </w:r>
-    </w:p>
-    <w:p>
-      <w:pPr>
-        <w:spacing w:after="240"/>
-        <w:rPr>
-          <w:rFonts w:ascii="Times New Roman" w:eastAsia="Times New Roman" w:hAnsi="Times New Roman" w:cs="Times New Roman"/>
-        </w:rPr>
-      </w:pPr>
-      <w:r>
-        <w:rPr>
-          <w:rFonts w:ascii="Times New Roman" w:eastAsia="Times New Roman" w:hAnsi="Times New Roman" w:cs="Times New Roman"/>
-        </w:rPr>
-        <w:br/>
-      </w:r>
-      <w:r>
-        <w:rPr>
-          <w:rFonts w:ascii="Times New Roman" w:eastAsia="Times New Roman" w:hAnsi="Times New Roman" w:cs="Times New Roman"/>
-        </w:rPr>
-        <w:br/>
-      </w:r>
-      <w:r>
-        <w:rPr>
-          <w:rFonts w:ascii="Times New Roman" w:eastAsia="Times New Roman" w:hAnsi="Times New Roman" w:cs="Times New Roman"/>
-        </w:rPr>
-        <w:br/>
-      </w:r>
-      <w:r>
-        <w:rPr>
-          <w:rFonts w:ascii="Times New Roman" w:eastAsia="Times New Roman" w:hAnsi="Times New Roman" w:cs="Times New Roman"/>
-        </w:rPr>
-        <w:br/>
-      </w:r>
-      <w:r>
-        <w:rPr>
-          <w:rFonts w:ascii="Times New Roman" w:eastAsia="Times New Roman" w:hAnsi="Times New Roman" w:cs="Times New Roman"/>
-        </w:rPr>
-        <w:br/>
-      </w:r>
-      <w:r>
-        <w:rPr>
-          <w:rFonts w:ascii="Times New Roman" w:eastAsia="Times New Roman" w:hAnsi="Times New Roman" w:cs="Times New Roman"/>
-        </w:rPr>
-        <w:br/>
-      </w:r>
-      <w:r>
-        <w:rPr>
-          <w:rFonts w:ascii="Times New Roman" w:eastAsia="Times New Roman" w:hAnsi="Times New Roman" w:cs="Times New Roman"/>
-        </w:rPr>
-        <w:br/>
-      </w:r>
-      <w:r>
-        <w:rPr>
-          <w:rFonts w:ascii="Times New Roman" w:eastAsia="Times New Roman" w:hAnsi="Times New Roman" w:cs="Times New Roman"/>
-        </w:rPr>
-        <w:br/>
-      </w:r>
-      <w:r>
-        <w:rPr>
-          <w:rFonts w:ascii="Times New Roman" w:eastAsia="Times New Roman" w:hAnsi="Times New Roman" w:cs="Times New Roman"/>
-        </w:rPr>
-        <w:br/>
-      </w:r>
-    </w:p>
-    <w:p>
-      <w:pPr>
-        <w:rPr>
-          <w:rFonts w:ascii="Times New Roman" w:hAnsi="Times New Roman" w:cs="Times New Roman"/>
-          <w:b/>
-          <w:bCs/>
-          <w:color w:val="000000"/>
-          <w:u w:val="single"/>
-        </w:rPr>
-      </w:pPr>
-      <w:r>
-        <w:rPr>
-          <w:rFonts w:ascii="Times New Roman" w:hAnsi="Times New Roman" w:cs="Times New Roman"/>
-          <w:b/>
-          <w:bCs/>
-          <w:color w:val="000000"/>
-          <w:u w:val="single"/>
-        </w:rPr>
-        <w:br w:type="page"/>
-      </w:r>
     </w:p>
     <w:p>
       <w:pPr>
@@ -1941,14 +1982,7 @@
           <w:rFonts w:ascii="Times New Roman" w:hAnsi="Times New Roman" w:cs="Times New Roman"/>
           <w:u w:val="single"/>
         </w:rPr>
-        <w:t>Scenario 2</w:t>
-      </w:r>
-      <w:r>
-        <w:rPr>
-          <w:rFonts w:ascii="Times New Roman" w:hAnsi="Times New Roman" w:cs="Times New Roman"/>
-          <w:u w:val="single"/>
-        </w:rPr>
-        <w:t xml:space="preserve">: </w:t>
+        <w:t xml:space="preserve">Scenario 2: </w:t>
       </w:r>
     </w:p>
     <w:p>
@@ -2076,14 +2110,7 @@
           <w:rFonts w:ascii="Times New Roman" w:hAnsi="Times New Roman" w:cs="Times New Roman"/>
           <w:u w:val="single"/>
         </w:rPr>
-        <w:t>Scenario 4</w:t>
-      </w:r>
-      <w:r>
-        <w:rPr>
-          <w:rFonts w:ascii="Times New Roman" w:hAnsi="Times New Roman" w:cs="Times New Roman"/>
-          <w:u w:val="single"/>
-        </w:rPr>
-        <w:t>:</w:t>
+        <w:t>Scenario 4:</w:t>
       </w:r>
     </w:p>
     <w:p>
@@ -2186,11 +2213,6 @@
           <w:rFonts w:ascii="Times New Roman" w:hAnsi="Times New Roman" w:cs="Times New Roman"/>
         </w:rPr>
         <w:br/>
-      </w:r>
-      <w:r>
-        <w:rPr>
-          <w:rFonts w:ascii="Times New Roman" w:hAnsi="Times New Roman" w:cs="Times New Roman"/>
-        </w:rPr>
         <w:t xml:space="preserve">Given that I search for a certain movie </w:t>
       </w:r>
     </w:p>
@@ -2927,49 +2949,7 @@
         <w:rPr>
           <w:rFonts w:ascii="Times New Roman" w:hAnsi="Times New Roman" w:cs="Times New Roman"/>
         </w:rPr>
-        <w:t xml:space="preserve">should be redirected to a new page with options of “Advanced Title Search”, </w:t>
-      </w:r>
-      <w:r>
-        <w:rPr>
-          <w:rFonts w:ascii="Times New Roman" w:hAnsi="Times New Roman" w:cs="Times New Roman"/>
-        </w:rPr>
-        <w:t xml:space="preserve">“Advanced </w:t>
-      </w:r>
-      <w:r>
-        <w:rPr>
-          <w:rFonts w:ascii="Times New Roman" w:hAnsi="Times New Roman" w:cs="Times New Roman"/>
-        </w:rPr>
-        <w:t>Name</w:t>
-      </w:r>
-      <w:r>
-        <w:rPr>
-          <w:rFonts w:ascii="Times New Roman" w:hAnsi="Times New Roman" w:cs="Times New Roman"/>
-        </w:rPr>
-        <w:t xml:space="preserve"> Search”,</w:t>
-      </w:r>
-      <w:r>
-        <w:rPr>
-          <w:rFonts w:ascii="Times New Roman" w:hAnsi="Times New Roman" w:cs="Times New Roman"/>
-        </w:rPr>
-        <w:t xml:space="preserve"> and </w:t>
-      </w:r>
-      <w:r>
-        <w:rPr>
-          <w:rFonts w:ascii="Times New Roman" w:hAnsi="Times New Roman" w:cs="Times New Roman"/>
-        </w:rPr>
-        <w:t>“</w:t>
-      </w:r>
-      <w:r>
-        <w:rPr>
-          <w:rFonts w:ascii="Times New Roman" w:hAnsi="Times New Roman" w:cs="Times New Roman"/>
-        </w:rPr>
-        <w:t>Collaborations and Overlaps</w:t>
-      </w:r>
-      <w:r>
-        <w:rPr>
-          <w:rFonts w:ascii="Times New Roman" w:hAnsi="Times New Roman" w:cs="Times New Roman"/>
-        </w:rPr>
-        <w:t>”</w:t>
+        <w:t>should be redirected to a new page with options of “Advanced Title Search”, “Advanced Name Search”, and “Collaborations and Overlaps”</w:t>
       </w:r>
     </w:p>
     <w:sectPr>

</xml_diff>

<commit_message>
Last Revision on Grammar
</commit_message>
<xml_diff>
--- a/Title Page.docx
+++ b/Title Page.docx
@@ -1028,7 +1028,21 @@
           <w:rFonts w:ascii="Times New Roman" w:hAnsi="Times New Roman" w:cs="Times New Roman"/>
           <w:color w:val="000000"/>
         </w:rPr>
-        <w:t>I want to be able register for</w:t>
+        <w:t xml:space="preserve">I want to be able </w:t>
+      </w:r>
+      <w:r>
+        <w:rPr>
+          <w:rFonts w:ascii="Times New Roman" w:hAnsi="Times New Roman" w:cs="Times New Roman"/>
+          <w:color w:val="000000"/>
+        </w:rPr>
+        <w:t xml:space="preserve">to </w:t>
+      </w:r>
+      <w:r>
+        <w:rPr>
+          <w:rFonts w:ascii="Times New Roman" w:hAnsi="Times New Roman" w:cs="Times New Roman"/>
+          <w:color w:val="000000"/>
+        </w:rPr>
+        <w:t>register for</w:t>
       </w:r>
       <w:r>
         <w:rPr>
@@ -1563,479 +1577,563 @@
         </w:rPr>
         <w:t>Information</w:t>
       </w:r>
+    </w:p>
+    <w:p>
+      <w:pPr>
+        <w:rPr>
+          <w:rFonts w:ascii="Times New Roman" w:eastAsia="Times New Roman" w:hAnsi="Times New Roman" w:cs="Times New Roman"/>
+        </w:rPr>
+      </w:pPr>
+    </w:p>
+    <w:p>
+      <w:pPr>
+        <w:rPr>
+          <w:rFonts w:ascii="Times New Roman" w:hAnsi="Times New Roman" w:cs="Times New Roman"/>
+        </w:rPr>
+      </w:pPr>
+      <w:r>
+        <w:rPr>
+          <w:rFonts w:ascii="Times New Roman" w:hAnsi="Times New Roman" w:cs="Times New Roman"/>
+          <w:color w:val="000000"/>
+        </w:rPr>
+        <w:t xml:space="preserve">As a </w:t>
+      </w:r>
+      <w:r>
+        <w:rPr>
+          <w:rFonts w:ascii="Times New Roman" w:hAnsi="Times New Roman" w:cs="Times New Roman"/>
+          <w:color w:val="000000"/>
+        </w:rPr>
+        <w:t>general</w:t>
+      </w:r>
+      <w:r>
+        <w:rPr>
+          <w:rFonts w:ascii="Times New Roman" w:hAnsi="Times New Roman" w:cs="Times New Roman"/>
+          <w:color w:val="000000"/>
+        </w:rPr>
+        <w:t xml:space="preserve"> </w:t>
+      </w:r>
+      <w:r>
+        <w:rPr>
+          <w:rFonts w:ascii="Times New Roman" w:hAnsi="Times New Roman" w:cs="Times New Roman"/>
+          <w:color w:val="000000"/>
+        </w:rPr>
+        <w:t>user</w:t>
+      </w:r>
+    </w:p>
+    <w:p>
+      <w:pPr>
+        <w:rPr>
+          <w:rFonts w:ascii="Times New Roman" w:hAnsi="Times New Roman" w:cs="Times New Roman"/>
+        </w:rPr>
+      </w:pPr>
+      <w:r>
+        <w:rPr>
+          <w:rFonts w:ascii="Times New Roman" w:hAnsi="Times New Roman" w:cs="Times New Roman"/>
+          <w:color w:val="000000"/>
+        </w:rPr>
+        <w:t>I want to be able</w:t>
+      </w:r>
+      <w:r>
+        <w:rPr>
+          <w:rFonts w:ascii="Times New Roman" w:hAnsi="Times New Roman" w:cs="Times New Roman"/>
+          <w:color w:val="000000"/>
+        </w:rPr>
+        <w:t xml:space="preserve"> to</w:t>
+      </w:r>
+      <w:r>
+        <w:rPr>
+          <w:rFonts w:ascii="Times New Roman" w:hAnsi="Times New Roman" w:cs="Times New Roman"/>
+          <w:color w:val="000000"/>
+        </w:rPr>
+        <w:t xml:space="preserve"> </w:t>
+      </w:r>
+      <w:r>
+        <w:rPr>
+          <w:rFonts w:ascii="Times New Roman" w:hAnsi="Times New Roman" w:cs="Times New Roman"/>
+          <w:color w:val="000000"/>
+        </w:rPr>
+        <w:t>access a help section</w:t>
+      </w:r>
+    </w:p>
+    <w:p>
+      <w:pPr>
+        <w:rPr>
+          <w:rFonts w:ascii="Times New Roman" w:hAnsi="Times New Roman" w:cs="Times New Roman"/>
+        </w:rPr>
+      </w:pPr>
+      <w:r>
+        <w:rPr>
+          <w:rFonts w:ascii="Times New Roman" w:hAnsi="Times New Roman" w:cs="Times New Roman"/>
+          <w:color w:val="000000"/>
+        </w:rPr>
+        <w:t>So that I can find answers to questions I have about the site</w:t>
+      </w:r>
+    </w:p>
+    <w:p>
+      <w:pPr>
+        <w:rPr>
+          <w:rFonts w:ascii="Times New Roman" w:eastAsia="Times New Roman" w:hAnsi="Times New Roman" w:cs="Times New Roman"/>
+        </w:rPr>
+      </w:pPr>
+    </w:p>
+    <w:p>
+      <w:pPr>
+        <w:rPr>
+          <w:rFonts w:ascii="Times New Roman" w:hAnsi="Times New Roman" w:cs="Times New Roman"/>
+        </w:rPr>
+      </w:pPr>
+      <w:r>
+        <w:rPr>
+          <w:rFonts w:ascii="Times New Roman" w:hAnsi="Times New Roman" w:cs="Times New Roman"/>
+        </w:rPr>
+        <w:t>====================</w:t>
+      </w:r>
+    </w:p>
+    <w:p>
+      <w:pPr>
+        <w:rPr>
+          <w:rFonts w:ascii="Times New Roman" w:eastAsia="Times New Roman" w:hAnsi="Times New Roman" w:cs="Times New Roman"/>
+        </w:rPr>
+      </w:pPr>
+    </w:p>
+    <w:p>
+      <w:pPr>
+        <w:rPr>
+          <w:rFonts w:ascii="Times New Roman" w:hAnsi="Times New Roman" w:cs="Times New Roman"/>
+          <w:u w:val="single"/>
+        </w:rPr>
+      </w:pPr>
+      <w:r>
+        <w:rPr>
+          <w:rFonts w:ascii="Times New Roman" w:hAnsi="Times New Roman" w:cs="Times New Roman"/>
+          <w:bCs/>
+          <w:color w:val="000000"/>
+          <w:u w:val="single"/>
+        </w:rPr>
+        <w:t>Scenario 1:</w:t>
+      </w:r>
+    </w:p>
+    <w:p>
+      <w:pPr>
+        <w:rPr>
+          <w:rFonts w:ascii="Times New Roman" w:hAnsi="Times New Roman" w:cs="Times New Roman"/>
+          <w:color w:val="000000"/>
+        </w:rPr>
+      </w:pPr>
+      <w:r>
+        <w:rPr>
+          <w:rFonts w:ascii="Times New Roman" w:hAnsi="Times New Roman" w:cs="Times New Roman"/>
+          <w:color w:val="000000"/>
+        </w:rPr>
+        <w:t>Given that I am on the homepage</w:t>
+      </w:r>
+    </w:p>
+    <w:p>
+      <w:pPr>
+        <w:rPr>
+          <w:rFonts w:ascii="Times New Roman" w:hAnsi="Times New Roman" w:cs="Times New Roman"/>
+          <w:color w:val="000000"/>
+        </w:rPr>
+      </w:pPr>
+      <w:r>
+        <w:rPr>
+          <w:rFonts w:ascii="Times New Roman" w:hAnsi="Times New Roman" w:cs="Times New Roman"/>
+          <w:color w:val="000000"/>
+        </w:rPr>
+        <w:t>When I view the page</w:t>
+      </w:r>
+    </w:p>
+    <w:p>
+      <w:pPr>
+        <w:rPr>
+          <w:rFonts w:ascii="Times New Roman" w:hAnsi="Times New Roman" w:cs="Times New Roman"/>
+        </w:rPr>
+      </w:pPr>
+      <w:r>
+        <w:rPr>
+          <w:rFonts w:ascii="Times New Roman" w:hAnsi="Times New Roman" w:cs="Times New Roman"/>
+          <w:color w:val="000000"/>
+        </w:rPr>
+        <w:t>Then I should find a link “Help” that will lead me to the help section</w:t>
+      </w:r>
+    </w:p>
+    <w:p>
+      <w:pPr>
+        <w:rPr>
+          <w:rFonts w:ascii="Times New Roman" w:eastAsia="Times New Roman" w:hAnsi="Times New Roman" w:cs="Times New Roman"/>
+        </w:rPr>
+      </w:pPr>
+    </w:p>
+    <w:p>
+      <w:pPr>
+        <w:rPr>
+          <w:rFonts w:ascii="Times New Roman" w:hAnsi="Times New Roman" w:cs="Times New Roman"/>
+          <w:u w:val="single"/>
+        </w:rPr>
+      </w:pPr>
+      <w:r>
+        <w:rPr>
+          <w:rFonts w:ascii="Times New Roman" w:hAnsi="Times New Roman" w:cs="Times New Roman"/>
+          <w:bCs/>
+          <w:color w:val="000000"/>
+          <w:u w:val="single"/>
+        </w:rPr>
+        <w:t>Scenario 2:</w:t>
+      </w:r>
+    </w:p>
+    <w:p>
+      <w:pPr>
+        <w:rPr>
+          <w:rFonts w:ascii="Times New Roman" w:hAnsi="Times New Roman" w:cs="Times New Roman"/>
+          <w:color w:val="000000"/>
+        </w:rPr>
+      </w:pPr>
+      <w:r>
+        <w:rPr>
+          <w:rFonts w:ascii="Times New Roman" w:hAnsi="Times New Roman" w:cs="Times New Roman"/>
+          <w:color w:val="000000"/>
+        </w:rPr>
+        <w:t xml:space="preserve">Given </w:t>
+      </w:r>
+      <w:r>
+        <w:rPr>
+          <w:rFonts w:ascii="Times New Roman" w:hAnsi="Times New Roman" w:cs="Times New Roman"/>
+          <w:color w:val="000000"/>
+        </w:rPr>
+        <w:t>that I click on “Help” and is linked to the help page</w:t>
+      </w:r>
+    </w:p>
+    <w:p>
+      <w:pPr>
+        <w:rPr>
+          <w:rFonts w:ascii="Times New Roman" w:hAnsi="Times New Roman" w:cs="Times New Roman"/>
+          <w:color w:val="000000"/>
+        </w:rPr>
+      </w:pPr>
+      <w:r>
+        <w:rPr>
+          <w:rFonts w:ascii="Times New Roman" w:hAnsi="Times New Roman" w:cs="Times New Roman"/>
+          <w:color w:val="000000"/>
+        </w:rPr>
+        <w:t>When I view the page</w:t>
+      </w:r>
+    </w:p>
+    <w:p>
+      <w:pPr>
+        <w:rPr>
+          <w:rFonts w:ascii="Times New Roman" w:hAnsi="Times New Roman" w:cs="Times New Roman"/>
+        </w:rPr>
+      </w:pPr>
+      <w:r>
+        <w:rPr>
+          <w:rFonts w:ascii="Times New Roman" w:hAnsi="Times New Roman" w:cs="Times New Roman"/>
+          <w:color w:val="000000"/>
+        </w:rPr>
+        <w:t>Then I should find sections titled “Top Frequently Asked Questions” and “Help Sections/FAQs”</w:t>
+      </w:r>
+    </w:p>
+    <w:p>
+      <w:pPr>
+        <w:rPr>
+          <w:rFonts w:ascii="Times New Roman" w:eastAsia="Times New Roman" w:hAnsi="Times New Roman" w:cs="Times New Roman"/>
+        </w:rPr>
+      </w:pPr>
+    </w:p>
+    <w:p>
+      <w:pPr>
+        <w:rPr>
+          <w:rFonts w:ascii="Times New Roman" w:hAnsi="Times New Roman" w:cs="Times New Roman"/>
+          <w:u w:val="single"/>
+        </w:rPr>
+      </w:pPr>
+      <w:r>
+        <w:rPr>
+          <w:rFonts w:ascii="Times New Roman" w:hAnsi="Times New Roman" w:cs="Times New Roman"/>
+          <w:bCs/>
+          <w:color w:val="000000"/>
+          <w:u w:val="single"/>
+        </w:rPr>
+        <w:t>Scenario 3:</w:t>
+      </w:r>
+    </w:p>
+    <w:p>
+      <w:pPr>
+        <w:rPr>
+          <w:rFonts w:ascii="Times New Roman" w:hAnsi="Times New Roman" w:cs="Times New Roman"/>
+          <w:color w:val="000000"/>
+        </w:rPr>
+      </w:pPr>
+      <w:r>
+        <w:rPr>
+          <w:rFonts w:ascii="Times New Roman" w:hAnsi="Times New Roman" w:cs="Times New Roman"/>
+          <w:color w:val="000000"/>
+        </w:rPr>
+        <w:t xml:space="preserve">Given </w:t>
+      </w:r>
+      <w:r>
+        <w:rPr>
+          <w:rFonts w:ascii="Times New Roman" w:hAnsi="Times New Roman" w:cs="Times New Roman"/>
+          <w:color w:val="000000"/>
+        </w:rPr>
+        <w:t xml:space="preserve">that I </w:t>
+      </w:r>
+      <w:r>
+        <w:rPr>
+          <w:rFonts w:ascii="Times New Roman" w:hAnsi="Times New Roman" w:cs="Times New Roman"/>
+          <w:color w:val="000000"/>
+        </w:rPr>
+        <w:t>am on the help page</w:t>
+      </w:r>
+    </w:p>
+    <w:p>
+      <w:pPr>
+        <w:rPr>
+          <w:rFonts w:ascii="Times New Roman" w:hAnsi="Times New Roman" w:cs="Times New Roman"/>
+          <w:color w:val="000000"/>
+        </w:rPr>
+      </w:pPr>
+      <w:r>
+        <w:rPr>
+          <w:rFonts w:ascii="Times New Roman" w:hAnsi="Times New Roman" w:cs="Times New Roman"/>
+          <w:color w:val="000000"/>
+        </w:rPr>
+        <w:t>When I view the page</w:t>
+      </w:r>
+    </w:p>
+    <w:p>
+      <w:pPr>
+        <w:rPr>
+          <w:rFonts w:ascii="Times New Roman" w:hAnsi="Times New Roman" w:cs="Times New Roman"/>
+        </w:rPr>
+      </w:pPr>
+      <w:r>
+        <w:rPr>
+          <w:rFonts w:ascii="Times New Roman" w:hAnsi="Times New Roman" w:cs="Times New Roman"/>
+          <w:color w:val="000000"/>
+        </w:rPr>
+        <w:t>Then I should be able to find a “Search Help” input field where I can search questions by inputting keywords</w:t>
+      </w:r>
+      <w:r>
+        <w:rPr>
+          <w:rFonts w:ascii="Times New Roman" w:hAnsi="Times New Roman" w:cs="Times New Roman"/>
+          <w:color w:val="000000"/>
+        </w:rPr>
+        <w:t xml:space="preserve"> </w:t>
+      </w:r>
+    </w:p>
+    <w:p>
+      <w:pPr>
+        <w:rPr>
+          <w:rFonts w:ascii="Times New Roman" w:eastAsia="Times New Roman" w:hAnsi="Times New Roman" w:cs="Times New Roman"/>
+        </w:rPr>
+      </w:pPr>
+    </w:p>
+    <w:p>
+      <w:pPr>
+        <w:rPr>
+          <w:rFonts w:ascii="Times New Roman" w:hAnsi="Times New Roman" w:cs="Times New Roman"/>
+          <w:u w:val="single"/>
+        </w:rPr>
+      </w:pPr>
+      <w:r>
+        <w:rPr>
+          <w:rFonts w:ascii="Times New Roman" w:hAnsi="Times New Roman" w:cs="Times New Roman"/>
+          <w:bCs/>
+          <w:color w:val="000000"/>
+          <w:u w:val="single"/>
+        </w:rPr>
+        <w:t>Scenario 4:</w:t>
+      </w:r>
+    </w:p>
+    <w:p>
+      <w:pPr>
+        <w:rPr>
+          <w:rFonts w:ascii="Times New Roman" w:hAnsi="Times New Roman" w:cs="Times New Roman"/>
+          <w:color w:val="000000"/>
+        </w:rPr>
+      </w:pPr>
+      <w:r>
+        <w:rPr>
+          <w:rFonts w:ascii="Times New Roman" w:hAnsi="Times New Roman" w:cs="Times New Roman"/>
+          <w:color w:val="000000"/>
+        </w:rPr>
+        <w:t>Given that I perform a search via the “Search Help” bar and there are results that matches my search</w:t>
+      </w:r>
+    </w:p>
+    <w:p>
+      <w:pPr>
+        <w:rPr>
+          <w:rFonts w:ascii="Times New Roman" w:hAnsi="Times New Roman" w:cs="Times New Roman"/>
+          <w:color w:val="000000"/>
+        </w:rPr>
+      </w:pPr>
+      <w:r>
+        <w:rPr>
+          <w:rFonts w:ascii="Times New Roman" w:hAnsi="Times New Roman" w:cs="Times New Roman"/>
+          <w:color w:val="000000"/>
+        </w:rPr>
+        <w:t>When I view the result page</w:t>
+      </w:r>
+    </w:p>
+    <w:p>
+      <w:pPr>
+        <w:rPr>
+          <w:rFonts w:ascii="Times New Roman" w:hAnsi="Times New Roman" w:cs="Times New Roman"/>
+          <w:color w:val="000000"/>
+        </w:rPr>
+      </w:pPr>
+      <w:r>
+        <w:rPr>
+          <w:rFonts w:ascii="Times New Roman" w:hAnsi="Times New Roman" w:cs="Times New Roman"/>
+          <w:color w:val="000000"/>
+        </w:rPr>
+        <w:t>Then I should be able to see a “S</w:t>
+      </w:r>
+      <w:r>
+        <w:rPr>
+          <w:rFonts w:ascii="Times New Roman" w:hAnsi="Times New Roman" w:cs="Times New Roman"/>
+          <w:color w:val="000000"/>
+        </w:rPr>
+        <w:t xml:space="preserve">core” </w:t>
+      </w:r>
+      <w:r>
+        <w:rPr>
+          <w:rFonts w:ascii="Times New Roman" w:hAnsi="Times New Roman" w:cs="Times New Roman"/>
+          <w:color w:val="000000"/>
+        </w:rPr>
+        <w:t xml:space="preserve">followed by a number </w:t>
+      </w:r>
+      <w:r>
+        <w:rPr>
+          <w:rFonts w:ascii="Times New Roman" w:hAnsi="Times New Roman" w:cs="Times New Roman"/>
+          <w:color w:val="000000"/>
+        </w:rPr>
+        <w:t xml:space="preserve">next to each </w:t>
+      </w:r>
+      <w:r>
+        <w:rPr>
+          <w:rFonts w:ascii="Times New Roman" w:hAnsi="Times New Roman" w:cs="Times New Roman"/>
+          <w:color w:val="000000"/>
+        </w:rPr>
+        <w:t xml:space="preserve">search </w:t>
+      </w:r>
+      <w:r>
+        <w:rPr>
+          <w:rFonts w:ascii="Times New Roman" w:hAnsi="Times New Roman" w:cs="Times New Roman"/>
+          <w:color w:val="000000"/>
+        </w:rPr>
+        <w:t>result</w:t>
+      </w:r>
+      <w:r>
+        <w:rPr>
+          <w:rFonts w:ascii="Times New Roman" w:hAnsi="Times New Roman" w:cs="Times New Roman"/>
+          <w:color w:val="000000"/>
+        </w:rPr>
+        <w:t xml:space="preserve"> </w:t>
+      </w:r>
+      <w:r>
+        <w:rPr>
+          <w:rFonts w:ascii="Times New Roman" w:hAnsi="Times New Roman" w:cs="Times New Roman"/>
+          <w:color w:val="000000"/>
+        </w:rPr>
+        <w:t>t</w:t>
+      </w:r>
+      <w:r>
+        <w:rPr>
+          <w:rFonts w:ascii="Times New Roman" w:hAnsi="Times New Roman" w:cs="Times New Roman"/>
+          <w:color w:val="000000"/>
+        </w:rPr>
+        <w:t>hat informs me of their helpfulness</w:t>
+      </w:r>
+    </w:p>
+    <w:p>
+      <w:pPr>
+        <w:rPr>
+          <w:rFonts w:ascii="Times New Roman" w:eastAsia="Times New Roman" w:hAnsi="Times New Roman" w:cs="Times New Roman"/>
+        </w:rPr>
+      </w:pPr>
+    </w:p>
+    <w:p>
+      <w:pPr>
+        <w:rPr>
+          <w:rFonts w:ascii="Times New Roman" w:hAnsi="Times New Roman" w:cs="Times New Roman"/>
+          <w:u w:val="single"/>
+        </w:rPr>
+      </w:pPr>
+      <w:r>
+        <w:rPr>
+          <w:rFonts w:ascii="Times New Roman" w:hAnsi="Times New Roman" w:cs="Times New Roman"/>
+          <w:color w:val="000000"/>
+          <w:u w:val="single"/>
+        </w:rPr>
+        <w:t>Scenario 5:</w:t>
+      </w:r>
+    </w:p>
+    <w:p>
+      <w:pPr>
+        <w:rPr>
+          <w:rFonts w:ascii="Times New Roman" w:hAnsi="Times New Roman" w:cs="Times New Roman"/>
+          <w:color w:val="000000"/>
+        </w:rPr>
+      </w:pPr>
+      <w:r>
+        <w:rPr>
+          <w:rFonts w:ascii="Times New Roman" w:hAnsi="Times New Roman" w:cs="Times New Roman"/>
+          <w:color w:val="000000"/>
+        </w:rPr>
+        <w:t xml:space="preserve">Given that I perform a search via the “Search Help” bar and the results that matches my </w:t>
+      </w:r>
+      <w:r>
+        <w:rPr>
+          <w:rFonts w:ascii="Times New Roman" w:hAnsi="Times New Roman" w:cs="Times New Roman"/>
+          <w:color w:val="000000"/>
+        </w:rPr>
+        <w:t xml:space="preserve">search </w:t>
+      </w:r>
+      <w:r>
+        <w:rPr>
+          <w:rFonts w:ascii="Times New Roman" w:hAnsi="Times New Roman" w:cs="Times New Roman"/>
+          <w:color w:val="000000"/>
+        </w:rPr>
+        <w:t>exceeds 5</w:t>
+      </w:r>
+    </w:p>
+    <w:p>
+      <w:pPr>
+        <w:rPr>
+          <w:rFonts w:ascii="Times New Roman" w:hAnsi="Times New Roman" w:cs="Times New Roman"/>
+          <w:color w:val="000000"/>
+        </w:rPr>
+      </w:pPr>
+      <w:r>
+        <w:rPr>
+          <w:rFonts w:ascii="Times New Roman" w:hAnsi="Times New Roman" w:cs="Times New Roman"/>
+          <w:color w:val="000000"/>
+        </w:rPr>
+        <w:t>When the pag</w:t>
+      </w:r>
+      <w:r>
+        <w:rPr>
+          <w:rFonts w:ascii="Times New Roman" w:hAnsi="Times New Roman" w:cs="Times New Roman"/>
+          <w:color w:val="000000"/>
+        </w:rPr>
+        <w:t>e loads the top 5 question</w:t>
+      </w:r>
+      <w:r>
+        <w:rPr>
+          <w:rFonts w:ascii="Times New Roman" w:hAnsi="Times New Roman" w:cs="Times New Roman"/>
+          <w:color w:val="000000"/>
+        </w:rPr>
+        <w:t>s</w:t>
+      </w:r>
       <w:bookmarkStart w:id="0" w:name="_GoBack"/>
       <w:bookmarkEnd w:id="0"/>
-    </w:p>
-    <w:p>
-      <w:pPr>
-        <w:rPr>
-          <w:rFonts w:ascii="Times New Roman" w:eastAsia="Times New Roman" w:hAnsi="Times New Roman" w:cs="Times New Roman"/>
-        </w:rPr>
-      </w:pPr>
-    </w:p>
-    <w:p>
-      <w:pPr>
-        <w:rPr>
-          <w:rFonts w:ascii="Times New Roman" w:hAnsi="Times New Roman" w:cs="Times New Roman"/>
-        </w:rPr>
-      </w:pPr>
-      <w:r>
-        <w:rPr>
-          <w:rFonts w:ascii="Times New Roman" w:hAnsi="Times New Roman" w:cs="Times New Roman"/>
-          <w:color w:val="000000"/>
-        </w:rPr>
-        <w:t xml:space="preserve">As a </w:t>
-      </w:r>
-      <w:r>
-        <w:rPr>
-          <w:rFonts w:ascii="Times New Roman" w:hAnsi="Times New Roman" w:cs="Times New Roman"/>
-          <w:color w:val="000000"/>
-        </w:rPr>
-        <w:t>general</w:t>
-      </w:r>
-      <w:r>
-        <w:rPr>
-          <w:rFonts w:ascii="Times New Roman" w:hAnsi="Times New Roman" w:cs="Times New Roman"/>
-          <w:color w:val="000000"/>
-        </w:rPr>
-        <w:t xml:space="preserve"> </w:t>
-      </w:r>
-      <w:r>
-        <w:rPr>
-          <w:rFonts w:ascii="Times New Roman" w:hAnsi="Times New Roman" w:cs="Times New Roman"/>
-          <w:color w:val="000000"/>
-        </w:rPr>
-        <w:t>user</w:t>
-      </w:r>
-    </w:p>
-    <w:p>
-      <w:pPr>
-        <w:rPr>
-          <w:rFonts w:ascii="Times New Roman" w:hAnsi="Times New Roman" w:cs="Times New Roman"/>
-        </w:rPr>
-      </w:pPr>
-      <w:r>
-        <w:rPr>
-          <w:rFonts w:ascii="Times New Roman" w:hAnsi="Times New Roman" w:cs="Times New Roman"/>
-          <w:color w:val="000000"/>
-        </w:rPr>
-        <w:t xml:space="preserve">I want to be able </w:t>
-      </w:r>
-      <w:r>
-        <w:rPr>
-          <w:rFonts w:ascii="Times New Roman" w:hAnsi="Times New Roman" w:cs="Times New Roman"/>
-          <w:color w:val="000000"/>
-        </w:rPr>
-        <w:t>access a help section</w:t>
-      </w:r>
-    </w:p>
-    <w:p>
-      <w:pPr>
-        <w:rPr>
-          <w:rFonts w:ascii="Times New Roman" w:hAnsi="Times New Roman" w:cs="Times New Roman"/>
-        </w:rPr>
-      </w:pPr>
-      <w:r>
-        <w:rPr>
-          <w:rFonts w:ascii="Times New Roman" w:hAnsi="Times New Roman" w:cs="Times New Roman"/>
-          <w:color w:val="000000"/>
-        </w:rPr>
-        <w:t>So that I can find answers to questions I have about the site</w:t>
-      </w:r>
-    </w:p>
-    <w:p>
-      <w:pPr>
-        <w:rPr>
-          <w:rFonts w:ascii="Times New Roman" w:eastAsia="Times New Roman" w:hAnsi="Times New Roman" w:cs="Times New Roman"/>
-        </w:rPr>
-      </w:pPr>
-    </w:p>
-    <w:p>
-      <w:pPr>
-        <w:rPr>
-          <w:rFonts w:ascii="Times New Roman" w:hAnsi="Times New Roman" w:cs="Times New Roman"/>
-        </w:rPr>
-      </w:pPr>
-      <w:r>
-        <w:rPr>
-          <w:rFonts w:ascii="Times New Roman" w:hAnsi="Times New Roman" w:cs="Times New Roman"/>
-        </w:rPr>
-        <w:t>====================</w:t>
-      </w:r>
-    </w:p>
-    <w:p>
-      <w:pPr>
-        <w:rPr>
-          <w:rFonts w:ascii="Times New Roman" w:eastAsia="Times New Roman" w:hAnsi="Times New Roman" w:cs="Times New Roman"/>
-        </w:rPr>
-      </w:pPr>
-    </w:p>
-    <w:p>
-      <w:pPr>
-        <w:rPr>
-          <w:rFonts w:ascii="Times New Roman" w:hAnsi="Times New Roman" w:cs="Times New Roman"/>
-          <w:u w:val="single"/>
-        </w:rPr>
-      </w:pPr>
-      <w:r>
-        <w:rPr>
-          <w:rFonts w:ascii="Times New Roman" w:hAnsi="Times New Roman" w:cs="Times New Roman"/>
-          <w:bCs/>
-          <w:color w:val="000000"/>
-          <w:u w:val="single"/>
-        </w:rPr>
-        <w:t>Scenario 1:</w:t>
-      </w:r>
-    </w:p>
-    <w:p>
-      <w:pPr>
-        <w:rPr>
-          <w:rFonts w:ascii="Times New Roman" w:hAnsi="Times New Roman" w:cs="Times New Roman"/>
-          <w:color w:val="000000"/>
-        </w:rPr>
-      </w:pPr>
-      <w:r>
-        <w:rPr>
-          <w:rFonts w:ascii="Times New Roman" w:hAnsi="Times New Roman" w:cs="Times New Roman"/>
-          <w:color w:val="000000"/>
-        </w:rPr>
-        <w:t>Given that I am on the homepage</w:t>
-      </w:r>
-    </w:p>
-    <w:p>
-      <w:pPr>
-        <w:rPr>
-          <w:rFonts w:ascii="Times New Roman" w:hAnsi="Times New Roman" w:cs="Times New Roman"/>
-          <w:color w:val="000000"/>
-        </w:rPr>
-      </w:pPr>
-      <w:r>
-        <w:rPr>
-          <w:rFonts w:ascii="Times New Roman" w:hAnsi="Times New Roman" w:cs="Times New Roman"/>
-          <w:color w:val="000000"/>
-        </w:rPr>
-        <w:t>When I view the page</w:t>
-      </w:r>
-    </w:p>
-    <w:p>
-      <w:pPr>
-        <w:rPr>
-          <w:rFonts w:ascii="Times New Roman" w:hAnsi="Times New Roman" w:cs="Times New Roman"/>
-        </w:rPr>
-      </w:pPr>
-      <w:r>
-        <w:rPr>
-          <w:rFonts w:ascii="Times New Roman" w:hAnsi="Times New Roman" w:cs="Times New Roman"/>
-          <w:color w:val="000000"/>
-        </w:rPr>
-        <w:t>Then I should find a link “Help” that will lead me to the help section</w:t>
-      </w:r>
-    </w:p>
-    <w:p>
-      <w:pPr>
-        <w:rPr>
-          <w:rFonts w:ascii="Times New Roman" w:eastAsia="Times New Roman" w:hAnsi="Times New Roman" w:cs="Times New Roman"/>
-        </w:rPr>
-      </w:pPr>
-    </w:p>
-    <w:p>
-      <w:pPr>
-        <w:rPr>
-          <w:rFonts w:ascii="Times New Roman" w:hAnsi="Times New Roman" w:cs="Times New Roman"/>
-          <w:u w:val="single"/>
-        </w:rPr>
-      </w:pPr>
-      <w:r>
-        <w:rPr>
-          <w:rFonts w:ascii="Times New Roman" w:hAnsi="Times New Roman" w:cs="Times New Roman"/>
-          <w:bCs/>
-          <w:color w:val="000000"/>
-          <w:u w:val="single"/>
-        </w:rPr>
-        <w:t>Scenario 2:</w:t>
-      </w:r>
-    </w:p>
-    <w:p>
-      <w:pPr>
-        <w:rPr>
-          <w:rFonts w:ascii="Times New Roman" w:hAnsi="Times New Roman" w:cs="Times New Roman"/>
-          <w:color w:val="000000"/>
-        </w:rPr>
-      </w:pPr>
-      <w:r>
-        <w:rPr>
-          <w:rFonts w:ascii="Times New Roman" w:hAnsi="Times New Roman" w:cs="Times New Roman"/>
-          <w:color w:val="000000"/>
-        </w:rPr>
-        <w:t xml:space="preserve">Given </w:t>
-      </w:r>
-      <w:r>
-        <w:rPr>
-          <w:rFonts w:ascii="Times New Roman" w:hAnsi="Times New Roman" w:cs="Times New Roman"/>
-          <w:color w:val="000000"/>
-        </w:rPr>
-        <w:t>that I click on “Help” and is linked to the help page</w:t>
-      </w:r>
-    </w:p>
-    <w:p>
-      <w:pPr>
-        <w:rPr>
-          <w:rFonts w:ascii="Times New Roman" w:hAnsi="Times New Roman" w:cs="Times New Roman"/>
-          <w:color w:val="000000"/>
-        </w:rPr>
-      </w:pPr>
-      <w:r>
-        <w:rPr>
-          <w:rFonts w:ascii="Times New Roman" w:hAnsi="Times New Roman" w:cs="Times New Roman"/>
-          <w:color w:val="000000"/>
-        </w:rPr>
-        <w:t>When I view the page</w:t>
-      </w:r>
-    </w:p>
-    <w:p>
-      <w:pPr>
-        <w:rPr>
-          <w:rFonts w:ascii="Times New Roman" w:hAnsi="Times New Roman" w:cs="Times New Roman"/>
-        </w:rPr>
-      </w:pPr>
-      <w:r>
-        <w:rPr>
-          <w:rFonts w:ascii="Times New Roman" w:hAnsi="Times New Roman" w:cs="Times New Roman"/>
-          <w:color w:val="000000"/>
-        </w:rPr>
-        <w:t>Then I should find sections titled “Top Frequently Asked Questions” and “Help Sections/FAQs”</w:t>
-      </w:r>
-    </w:p>
-    <w:p>
-      <w:pPr>
-        <w:rPr>
-          <w:rFonts w:ascii="Times New Roman" w:eastAsia="Times New Roman" w:hAnsi="Times New Roman" w:cs="Times New Roman"/>
-        </w:rPr>
-      </w:pPr>
-    </w:p>
-    <w:p>
-      <w:pPr>
-        <w:rPr>
-          <w:rFonts w:ascii="Times New Roman" w:hAnsi="Times New Roman" w:cs="Times New Roman"/>
-          <w:u w:val="single"/>
-        </w:rPr>
-      </w:pPr>
-      <w:r>
-        <w:rPr>
-          <w:rFonts w:ascii="Times New Roman" w:hAnsi="Times New Roman" w:cs="Times New Roman"/>
-          <w:bCs/>
-          <w:color w:val="000000"/>
-          <w:u w:val="single"/>
-        </w:rPr>
-        <w:t>Scenario 3:</w:t>
-      </w:r>
-    </w:p>
-    <w:p>
-      <w:pPr>
-        <w:rPr>
-          <w:rFonts w:ascii="Times New Roman" w:hAnsi="Times New Roman" w:cs="Times New Roman"/>
-          <w:color w:val="000000"/>
-        </w:rPr>
-      </w:pPr>
-      <w:r>
-        <w:rPr>
-          <w:rFonts w:ascii="Times New Roman" w:hAnsi="Times New Roman" w:cs="Times New Roman"/>
-          <w:color w:val="000000"/>
-        </w:rPr>
-        <w:t xml:space="preserve">Given </w:t>
-      </w:r>
-      <w:r>
-        <w:rPr>
-          <w:rFonts w:ascii="Times New Roman" w:hAnsi="Times New Roman" w:cs="Times New Roman"/>
-          <w:color w:val="000000"/>
-        </w:rPr>
-        <w:t xml:space="preserve">that I </w:t>
-      </w:r>
-      <w:r>
-        <w:rPr>
-          <w:rFonts w:ascii="Times New Roman" w:hAnsi="Times New Roman" w:cs="Times New Roman"/>
-          <w:color w:val="000000"/>
-        </w:rPr>
-        <w:t>am on the help page</w:t>
-      </w:r>
-    </w:p>
-    <w:p>
-      <w:pPr>
-        <w:rPr>
-          <w:rFonts w:ascii="Times New Roman" w:hAnsi="Times New Roman" w:cs="Times New Roman"/>
-          <w:color w:val="000000"/>
-        </w:rPr>
-      </w:pPr>
-      <w:r>
-        <w:rPr>
-          <w:rFonts w:ascii="Times New Roman" w:hAnsi="Times New Roman" w:cs="Times New Roman"/>
-          <w:color w:val="000000"/>
-        </w:rPr>
-        <w:t>When I view the page</w:t>
-      </w:r>
-    </w:p>
-    <w:p>
-      <w:pPr>
-        <w:rPr>
-          <w:rFonts w:ascii="Times New Roman" w:hAnsi="Times New Roman" w:cs="Times New Roman"/>
-        </w:rPr>
-      </w:pPr>
-      <w:r>
-        <w:rPr>
-          <w:rFonts w:ascii="Times New Roman" w:hAnsi="Times New Roman" w:cs="Times New Roman"/>
-          <w:color w:val="000000"/>
-        </w:rPr>
-        <w:t>Then I should be able to find a “Search Help” input field where I can search questions by inputting keywords</w:t>
-      </w:r>
-      <w:r>
-        <w:rPr>
-          <w:rFonts w:ascii="Times New Roman" w:hAnsi="Times New Roman" w:cs="Times New Roman"/>
-          <w:color w:val="000000"/>
-        </w:rPr>
-        <w:t xml:space="preserve"> </w:t>
-      </w:r>
-    </w:p>
-    <w:p>
-      <w:pPr>
-        <w:rPr>
-          <w:rFonts w:ascii="Times New Roman" w:eastAsia="Times New Roman" w:hAnsi="Times New Roman" w:cs="Times New Roman"/>
-        </w:rPr>
-      </w:pPr>
-    </w:p>
-    <w:p>
-      <w:pPr>
-        <w:rPr>
-          <w:rFonts w:ascii="Times New Roman" w:hAnsi="Times New Roman" w:cs="Times New Roman"/>
-          <w:u w:val="single"/>
-        </w:rPr>
-      </w:pPr>
-      <w:r>
-        <w:rPr>
-          <w:rFonts w:ascii="Times New Roman" w:hAnsi="Times New Roman" w:cs="Times New Roman"/>
-          <w:bCs/>
-          <w:color w:val="000000"/>
-          <w:u w:val="single"/>
-        </w:rPr>
-        <w:t>Scenario 4:</w:t>
-      </w:r>
-    </w:p>
-    <w:p>
-      <w:pPr>
-        <w:rPr>
-          <w:rFonts w:ascii="Times New Roman" w:hAnsi="Times New Roman" w:cs="Times New Roman"/>
-          <w:color w:val="000000"/>
-        </w:rPr>
-      </w:pPr>
-      <w:r>
-        <w:rPr>
-          <w:rFonts w:ascii="Times New Roman" w:hAnsi="Times New Roman" w:cs="Times New Roman"/>
-          <w:color w:val="000000"/>
-        </w:rPr>
-        <w:t>Given that I perform a search via the “Search Help” bar and there are results that matches my search</w:t>
-      </w:r>
-    </w:p>
-    <w:p>
-      <w:pPr>
-        <w:rPr>
-          <w:rFonts w:ascii="Times New Roman" w:hAnsi="Times New Roman" w:cs="Times New Roman"/>
-          <w:color w:val="000000"/>
-        </w:rPr>
-      </w:pPr>
-      <w:r>
-        <w:rPr>
-          <w:rFonts w:ascii="Times New Roman" w:hAnsi="Times New Roman" w:cs="Times New Roman"/>
-          <w:color w:val="000000"/>
-        </w:rPr>
-        <w:t>When I view the result page</w:t>
-      </w:r>
-    </w:p>
-    <w:p>
-      <w:pPr>
-        <w:rPr>
-          <w:rFonts w:ascii="Times New Roman" w:hAnsi="Times New Roman" w:cs="Times New Roman"/>
-          <w:color w:val="000000"/>
-        </w:rPr>
-      </w:pPr>
-      <w:r>
-        <w:rPr>
-          <w:rFonts w:ascii="Times New Roman" w:hAnsi="Times New Roman" w:cs="Times New Roman"/>
-          <w:color w:val="000000"/>
-        </w:rPr>
-        <w:t xml:space="preserve">Then I should be able to see a “Score” next to each question link </w:t>
-      </w:r>
-      <w:r>
-        <w:rPr>
-          <w:rFonts w:ascii="Times New Roman" w:hAnsi="Times New Roman" w:cs="Times New Roman"/>
-          <w:color w:val="000000"/>
-        </w:rPr>
-        <w:t>that suggests me the helpfulness of each results</w:t>
-      </w:r>
-    </w:p>
-    <w:p>
-      <w:pPr>
-        <w:rPr>
-          <w:rFonts w:ascii="Times New Roman" w:eastAsia="Times New Roman" w:hAnsi="Times New Roman" w:cs="Times New Roman"/>
-        </w:rPr>
-      </w:pPr>
-    </w:p>
-    <w:p>
-      <w:pPr>
-        <w:rPr>
-          <w:rFonts w:ascii="Times New Roman" w:hAnsi="Times New Roman" w:cs="Times New Roman"/>
-          <w:u w:val="single"/>
-        </w:rPr>
-      </w:pPr>
-      <w:r>
-        <w:rPr>
-          <w:rFonts w:ascii="Times New Roman" w:hAnsi="Times New Roman" w:cs="Times New Roman"/>
-          <w:color w:val="000000"/>
-          <w:u w:val="single"/>
-        </w:rPr>
-        <w:t>Scenario 5:</w:t>
-      </w:r>
-    </w:p>
-    <w:p>
-      <w:pPr>
-        <w:rPr>
-          <w:rFonts w:ascii="Times New Roman" w:hAnsi="Times New Roman" w:cs="Times New Roman"/>
-          <w:color w:val="000000"/>
-        </w:rPr>
-      </w:pPr>
-      <w:r>
-        <w:rPr>
-          <w:rFonts w:ascii="Times New Roman" w:hAnsi="Times New Roman" w:cs="Times New Roman"/>
-          <w:color w:val="000000"/>
-        </w:rPr>
-        <w:t xml:space="preserve">Given that I perform a search via the “Search Help” bar and the results that matches my </w:t>
-      </w:r>
-      <w:r>
-        <w:rPr>
-          <w:rFonts w:ascii="Times New Roman" w:hAnsi="Times New Roman" w:cs="Times New Roman"/>
-          <w:color w:val="000000"/>
-        </w:rPr>
-        <w:t xml:space="preserve">search </w:t>
-      </w:r>
-      <w:r>
-        <w:rPr>
-          <w:rFonts w:ascii="Times New Roman" w:hAnsi="Times New Roman" w:cs="Times New Roman"/>
-          <w:color w:val="000000"/>
-        </w:rPr>
-        <w:t>exceeds 5</w:t>
-      </w:r>
-    </w:p>
-    <w:p>
-      <w:pPr>
-        <w:rPr>
-          <w:rFonts w:ascii="Times New Roman" w:hAnsi="Times New Roman" w:cs="Times New Roman"/>
-          <w:color w:val="000000"/>
-        </w:rPr>
-      </w:pPr>
-      <w:r>
-        <w:rPr>
-          <w:rFonts w:ascii="Times New Roman" w:hAnsi="Times New Roman" w:cs="Times New Roman"/>
-          <w:color w:val="000000"/>
-        </w:rPr>
-        <w:t>When the page loads the top 5 question links that are related to my search</w:t>
+      <w:r>
+        <w:rPr>
+          <w:rFonts w:ascii="Times New Roman" w:hAnsi="Times New Roman" w:cs="Times New Roman"/>
+          <w:color w:val="000000"/>
+        </w:rPr>
+        <w:t xml:space="preserve"> that are related to my search</w:t>
       </w:r>
     </w:p>
     <w:p>

</xml_diff>

<commit_message>
Added screenshots to Title Page
</commit_message>
<xml_diff>
--- a/Title Page.docx
+++ b/Title Page.docx
@@ -183,7 +183,21 @@
         <w:rPr>
           <w:rFonts w:ascii="Times New Roman" w:eastAsia="Times New Roman" w:hAnsi="Times New Roman" w:cs="Times New Roman"/>
         </w:rPr>
-        <w:t>It makes our testing more accurate because when writing our JUnit tests, we will have in mind of the the expected behaviors after certain actions</w:t>
+        <w:t xml:space="preserve">It makes our testing more accurate because when writing our </w:t>
+      </w:r>
+      <w:proofErr w:type="spellStart"/>
+      <w:r>
+        <w:rPr>
+          <w:rFonts w:ascii="Times New Roman" w:eastAsia="Times New Roman" w:hAnsi="Times New Roman" w:cs="Times New Roman"/>
+        </w:rPr>
+        <w:t>JUnit</w:t>
+      </w:r>
+      <w:proofErr w:type="spellEnd"/>
+      <w:r>
+        <w:rPr>
+          <w:rFonts w:ascii="Times New Roman" w:eastAsia="Times New Roman" w:hAnsi="Times New Roman" w:cs="Times New Roman"/>
+        </w:rPr>
+        <w:t xml:space="preserve"> tests, we will have in mind of the the expected behaviors after certain actions</w:t>
       </w:r>
       <w:r>
         <w:rPr>
@@ -494,7 +508,23 @@
           <w:rFonts w:ascii="Times New Roman" w:hAnsi="Times New Roman" w:cs="Times New Roman"/>
           <w:color w:val="000000"/>
         </w:rPr>
-        <w:t xml:space="preserve">the assertText command on </w:t>
+        <w:t xml:space="preserve">the </w:t>
+      </w:r>
+      <w:proofErr w:type="spellStart"/>
+      <w:r>
+        <w:rPr>
+          <w:rFonts w:ascii="Times New Roman" w:hAnsi="Times New Roman" w:cs="Times New Roman"/>
+          <w:color w:val="000000"/>
+        </w:rPr>
+        <w:t>assertText</w:t>
+      </w:r>
+      <w:proofErr w:type="spellEnd"/>
+      <w:r>
+        <w:rPr>
+          <w:rFonts w:ascii="Times New Roman" w:hAnsi="Times New Roman" w:cs="Times New Roman"/>
+          <w:color w:val="000000"/>
+        </w:rPr>
+        <w:t xml:space="preserve"> command on </w:t>
       </w:r>
       <w:r>
         <w:rPr>
@@ -571,14 +601,30 @@
           <w:rFonts w:ascii="Times New Roman" w:hAnsi="Times New Roman" w:cs="Times New Roman"/>
           <w:color w:val="000000"/>
         </w:rPr>
-        <w:t xml:space="preserve"> assertT</w:t>
-      </w:r>
-      <w:r>
-        <w:rPr>
-          <w:rFonts w:ascii="Times New Roman" w:hAnsi="Times New Roman" w:cs="Times New Roman"/>
-          <w:color w:val="000000"/>
-        </w:rPr>
-        <w:t xml:space="preserve">ext kept failing when </w:t>
+        <w:t xml:space="preserve"> </w:t>
+      </w:r>
+      <w:proofErr w:type="spellStart"/>
+      <w:r>
+        <w:rPr>
+          <w:rFonts w:ascii="Times New Roman" w:hAnsi="Times New Roman" w:cs="Times New Roman"/>
+          <w:color w:val="000000"/>
+        </w:rPr>
+        <w:t>assertT</w:t>
+      </w:r>
+      <w:r>
+        <w:rPr>
+          <w:rFonts w:ascii="Times New Roman" w:hAnsi="Times New Roman" w:cs="Times New Roman"/>
+          <w:color w:val="000000"/>
+        </w:rPr>
+        <w:t>ext</w:t>
+      </w:r>
+      <w:proofErr w:type="spellEnd"/>
+      <w:r>
+        <w:rPr>
+          <w:rFonts w:ascii="Times New Roman" w:hAnsi="Times New Roman" w:cs="Times New Roman"/>
+          <w:color w:val="000000"/>
+        </w:rPr>
+        <w:t xml:space="preserve"> kept failing when </w:t>
       </w:r>
       <w:r>
         <w:rPr>
@@ -627,7 +673,15 @@
           <w:rFonts w:ascii="Times New Roman" w:hAnsi="Times New Roman" w:cs="Times New Roman"/>
           <w:color w:val="000000"/>
         </w:rPr>
-        <w:t>“Passwords must match</w:t>
+        <w:t xml:space="preserve">“Passwords must </w:t>
+      </w:r>
+      <w:proofErr w:type="gramStart"/>
+      <w:r>
+        <w:rPr>
+          <w:rFonts w:ascii="Times New Roman" w:hAnsi="Times New Roman" w:cs="Times New Roman"/>
+          <w:color w:val="000000"/>
+        </w:rPr>
+        <w:t>match</w:t>
       </w:r>
       <w:r>
         <w:rPr>
@@ -641,7 +695,15 @@
           <w:rFonts w:ascii="Times New Roman" w:hAnsi="Times New Roman" w:cs="Times New Roman"/>
           <w:color w:val="000000"/>
         </w:rPr>
-        <w:t>” (not trimmed) against the actual value “Passwords must match” (trimmed whitespace).</w:t>
+        <w:t>”</w:t>
+      </w:r>
+      <w:proofErr w:type="gramEnd"/>
+      <w:r>
+        <w:rPr>
+          <w:rFonts w:ascii="Times New Roman" w:hAnsi="Times New Roman" w:cs="Times New Roman"/>
+          <w:color w:val="000000"/>
+        </w:rPr>
+        <w:t xml:space="preserve"> (not trimmed) against the actual value “Passwords must match” (trimmed whitespace).</w:t>
       </w:r>
     </w:p>
     <w:p>
@@ -697,7 +759,21 @@
         <w:rPr>
           <w:rFonts w:ascii="Times New Roman" w:eastAsia="Times New Roman" w:hAnsi="Times New Roman" w:cs="Times New Roman"/>
         </w:rPr>
-        <w:t xml:space="preserve"> we performed a JUnit </w:t>
+        <w:t xml:space="preserve"> we performed a </w:t>
+      </w:r>
+      <w:proofErr w:type="spellStart"/>
+      <w:r>
+        <w:rPr>
+          <w:rFonts w:ascii="Times New Roman" w:eastAsia="Times New Roman" w:hAnsi="Times New Roman" w:cs="Times New Roman"/>
+        </w:rPr>
+        <w:t>JUnit</w:t>
+      </w:r>
+      <w:proofErr w:type="spellEnd"/>
+      <w:r>
+        <w:rPr>
+          <w:rFonts w:ascii="Times New Roman" w:eastAsia="Times New Roman" w:hAnsi="Times New Roman" w:cs="Times New Roman"/>
+        </w:rPr>
+        <w:t xml:space="preserve"> </w:t>
       </w:r>
       <w:r>
         <w:rPr>
@@ -765,11 +841,19 @@
         </w:rPr>
         <w:t xml:space="preserve">. We then realized that every time the </w:t>
       </w:r>
-      <w:r>
-        <w:rPr>
-          <w:rFonts w:ascii="Times New Roman" w:eastAsia="Times New Roman" w:hAnsi="Times New Roman" w:cs="Times New Roman"/>
-        </w:rPr>
-        <w:t xml:space="preserve">firefox </w:t>
+      <w:proofErr w:type="spellStart"/>
+      <w:r>
+        <w:rPr>
+          <w:rFonts w:ascii="Times New Roman" w:eastAsia="Times New Roman" w:hAnsi="Times New Roman" w:cs="Times New Roman"/>
+        </w:rPr>
+        <w:t>firefox</w:t>
+      </w:r>
+      <w:proofErr w:type="spellEnd"/>
+      <w:r>
+        <w:rPr>
+          <w:rFonts w:ascii="Times New Roman" w:eastAsia="Times New Roman" w:hAnsi="Times New Roman" w:cs="Times New Roman"/>
+        </w:rPr>
+        <w:t xml:space="preserve"> </w:t>
       </w:r>
       <w:r>
         <w:rPr>
@@ -871,7 +955,21 @@
         <w:rPr>
           <w:rFonts w:ascii="Times New Roman" w:eastAsia="Times New Roman" w:hAnsi="Times New Roman" w:cs="Times New Roman"/>
         </w:rPr>
-        <w:t>our JUnit test, then we quickly realized that it is not possible because IMDB implements CAPTCHA</w:t>
+        <w:t xml:space="preserve">our </w:t>
+      </w:r>
+      <w:proofErr w:type="spellStart"/>
+      <w:r>
+        <w:rPr>
+          <w:rFonts w:ascii="Times New Roman" w:eastAsia="Times New Roman" w:hAnsi="Times New Roman" w:cs="Times New Roman"/>
+        </w:rPr>
+        <w:t>JUnit</w:t>
+      </w:r>
+      <w:proofErr w:type="spellEnd"/>
+      <w:r>
+        <w:rPr>
+          <w:rFonts w:ascii="Times New Roman" w:eastAsia="Times New Roman" w:hAnsi="Times New Roman" w:cs="Times New Roman"/>
+        </w:rPr>
+        <w:t xml:space="preserve"> test, then we quickly realized that it is not possible because IMDB implements CAPTCHA</w:t>
       </w:r>
       <w:r>
         <w:rPr>
@@ -951,6 +1049,51 @@
         </w:rPr>
         <w:br/>
       </w:r>
+      <w:proofErr w:type="spellStart"/>
+      <w:r>
+        <w:rPr>
+          <w:rFonts w:ascii="Times New Roman" w:eastAsia="Times New Roman" w:hAnsi="Times New Roman" w:cs="Times New Roman"/>
+          <w:b/>
+          <w:u w:val="single"/>
+        </w:rPr>
+        <w:t>Git</w:t>
+      </w:r>
+      <w:proofErr w:type="spellEnd"/>
+      <w:r>
+        <w:rPr>
+          <w:rFonts w:ascii="Times New Roman" w:eastAsia="Times New Roman" w:hAnsi="Times New Roman" w:cs="Times New Roman"/>
+          <w:b/>
+          <w:u w:val="single"/>
+        </w:rPr>
+        <w:t xml:space="preserve"> </w:t>
+      </w:r>
+      <w:r>
+        <w:rPr>
+          <w:rFonts w:ascii="Times New Roman" w:eastAsia="Times New Roman" w:hAnsi="Times New Roman" w:cs="Times New Roman"/>
+          <w:b/>
+          <w:u w:val="single"/>
+        </w:rPr>
+        <w:t>Repository:</w:t>
+      </w:r>
+      <w:r>
+        <w:rPr>
+          <w:rFonts w:ascii="Times New Roman" w:eastAsia="Times New Roman" w:hAnsi="Times New Roman" w:cs="Times New Roman"/>
+        </w:rPr>
+        <w:t xml:space="preserve"> </w:t>
+      </w:r>
+      <w:r>
+        <w:rPr>
+          <w:rFonts w:ascii="Times New Roman" w:eastAsia="Times New Roman" w:hAnsi="Times New Roman" w:cs="Times New Roman"/>
+        </w:rPr>
+        <w:t>https://github.com/charlottechen1993/CS1632-Deliverable3</w:t>
+      </w:r>
+    </w:p>
+    <w:p>
+      <w:pPr>
+        <w:rPr>
+          <w:rFonts w:ascii="Times New Roman" w:eastAsia="Times New Roman" w:hAnsi="Times New Roman" w:cs="Times New Roman"/>
+        </w:rPr>
+      </w:pPr>
     </w:p>
     <w:p>
       <w:pPr>
@@ -967,12 +1110,361 @@
     </w:p>
     <w:p>
       <w:pPr>
-        <w:spacing w:after="240"/>
-        <w:rPr>
-          <w:rFonts w:ascii="Times New Roman" w:eastAsia="Times New Roman" w:hAnsi="Times New Roman" w:cs="Times New Roman"/>
-        </w:rPr>
-      </w:pPr>
-      <w:r>
+        <w:rPr>
+          <w:rFonts w:ascii="Times New Roman" w:eastAsia="Times New Roman" w:hAnsi="Times New Roman" w:cs="Times New Roman"/>
+          <w:b/>
+          <w:u w:val="single"/>
+        </w:rPr>
+      </w:pPr>
+      <w:r>
+        <w:rPr>
+          <w:rFonts w:ascii="Times New Roman" w:eastAsia="Times New Roman" w:hAnsi="Times New Roman" w:cs="Times New Roman"/>
+          <w:b/>
+          <w:u w:val="single"/>
+        </w:rPr>
+        <w:lastRenderedPageBreak/>
+        <w:t>Screenshot</w:t>
+      </w:r>
+      <w:r>
+        <w:rPr>
+          <w:rFonts w:ascii="Times New Roman" w:eastAsia="Times New Roman" w:hAnsi="Times New Roman" w:cs="Times New Roman"/>
+          <w:b/>
+          <w:u w:val="single"/>
+        </w:rPr>
+        <w:t>s</w:t>
+      </w:r>
+      <w:r>
+        <w:rPr>
+          <w:rFonts w:ascii="Times New Roman" w:eastAsia="Times New Roman" w:hAnsi="Times New Roman" w:cs="Times New Roman"/>
+          <w:b/>
+          <w:u w:val="single"/>
+        </w:rPr>
+        <w:t>:</w:t>
+      </w:r>
+    </w:p>
+    <w:p>
+      <w:pPr>
+        <w:rPr>
+          <w:rFonts w:ascii="Times New Roman" w:eastAsia="Times New Roman" w:hAnsi="Times New Roman" w:cs="Times New Roman"/>
+          <w:b/>
+          <w:u w:val="single"/>
+        </w:rPr>
+      </w:pPr>
+    </w:p>
+    <w:p>
+      <w:pPr>
+        <w:rPr>
+          <w:rFonts w:ascii="Times New Roman" w:eastAsia="Times New Roman" w:hAnsi="Times New Roman" w:cs="Times New Roman"/>
+          <w:u w:val="single"/>
+        </w:rPr>
+      </w:pPr>
+      <w:r>
+        <w:rPr>
+          <w:rFonts w:ascii="Times New Roman" w:eastAsia="Times New Roman" w:hAnsi="Times New Roman" w:cs="Times New Roman"/>
+          <w:u w:val="single"/>
+        </w:rPr>
+        <w:t>User Story 1: Registration:</w:t>
+      </w:r>
+    </w:p>
+    <w:p>
+      <w:pPr>
+        <w:rPr>
+          <w:rFonts w:ascii="Times New Roman" w:eastAsia="Times New Roman" w:hAnsi="Times New Roman" w:cs="Times New Roman"/>
+          <w:u w:val="single"/>
+        </w:rPr>
+      </w:pPr>
+    </w:p>
+    <w:p>
+      <w:pPr>
+        <w:rPr>
+          <w:rFonts w:ascii="Times New Roman" w:eastAsia="Times New Roman" w:hAnsi="Times New Roman" w:cs="Times New Roman"/>
+          <w:u w:val="single"/>
+        </w:rPr>
+      </w:pPr>
+      <w:r>
+        <w:rPr>
+          <w:rFonts w:ascii="Times New Roman" w:eastAsia="Times New Roman" w:hAnsi="Times New Roman" w:cs="Times New Roman"/>
+        </w:rPr>
+        <w:drawing>
+          <wp:inline distT="0" distB="0" distL="0" distR="0" wp14:anchorId="2914F3F3" wp14:editId="251CE252">
+            <wp:extent cx="5943600" cy="3279140"/>
+            <wp:effectExtent l="0" t="0" r="0" b="0"/>
+            <wp:docPr id="1" name="Picture 1"/>
+            <wp:cNvGraphicFramePr>
+              <a:graphicFrameLocks xmlns:a="http://schemas.openxmlformats.org/drawingml/2006/main" noChangeAspect="1"/>
+            </wp:cNvGraphicFramePr>
+            <a:graphic xmlns:a="http://schemas.openxmlformats.org/drawingml/2006/main">
+              <a:graphicData uri="http://schemas.openxmlformats.org/drawingml/2006/picture">
+                <pic:pic xmlns:pic="http://schemas.openxmlformats.org/drawingml/2006/picture">
+                  <pic:nvPicPr>
+                    <pic:cNvPr id="1" name=""/>
+                    <pic:cNvPicPr/>
+                  </pic:nvPicPr>
+                  <pic:blipFill>
+                    <a:blip r:embed="rId4"/>
+                    <a:stretch>
+                      <a:fillRect/>
+                    </a:stretch>
+                  </pic:blipFill>
+                  <pic:spPr>
+                    <a:xfrm>
+                      <a:off x="0" y="0"/>
+                      <a:ext cx="5943600" cy="3279140"/>
+                    </a:xfrm>
+                    <a:prstGeom prst="rect">
+                      <a:avLst/>
+                    </a:prstGeom>
+                  </pic:spPr>
+                </pic:pic>
+              </a:graphicData>
+            </a:graphic>
+          </wp:inline>
+        </w:drawing>
+      </w:r>
+    </w:p>
+    <w:p>
+      <w:pPr>
+        <w:rPr>
+          <w:rFonts w:ascii="Times New Roman" w:eastAsia="Times New Roman" w:hAnsi="Times New Roman" w:cs="Times New Roman"/>
+        </w:rPr>
+      </w:pPr>
+    </w:p>
+    <w:p>
+      <w:pPr>
+        <w:rPr>
+          <w:rFonts w:ascii="Times New Roman" w:hAnsi="Times New Roman" w:cs="Times New Roman"/>
+          <w:bCs/>
+          <w:color w:val="000000"/>
+          <w:u w:val="single"/>
+        </w:rPr>
+      </w:pPr>
+      <w:r>
+        <w:rPr>
+          <w:rFonts w:ascii="Times New Roman" w:hAnsi="Times New Roman" w:cs="Times New Roman"/>
+          <w:bCs/>
+          <w:color w:val="000000"/>
+          <w:u w:val="single"/>
+        </w:rPr>
+        <w:t>User Story 2 – Help Information</w:t>
+      </w:r>
+    </w:p>
+    <w:p>
+      <w:pPr>
+        <w:rPr>
+          <w:rFonts w:ascii="Times New Roman" w:hAnsi="Times New Roman" w:cs="Times New Roman"/>
+          <w:bCs/>
+          <w:color w:val="000000"/>
+          <w:u w:val="single"/>
+        </w:rPr>
+      </w:pPr>
+    </w:p>
+    <w:p>
+      <w:pPr>
+        <w:rPr>
+          <w:rFonts w:ascii="Times New Roman" w:hAnsi="Times New Roman" w:cs="Times New Roman"/>
+          <w:u w:val="single"/>
+        </w:rPr>
+      </w:pPr>
+      <w:r>
+        <w:rPr>
+          <w:rFonts w:ascii="Times New Roman" w:hAnsi="Times New Roman" w:cs="Times New Roman"/>
+          <w:u w:val="single"/>
+        </w:rPr>
+        <w:drawing>
+          <wp:inline distT="0" distB="0" distL="0" distR="0" wp14:anchorId="2D8809C8" wp14:editId="40975181">
+            <wp:extent cx="5943600" cy="3307080"/>
+            <wp:effectExtent l="0" t="0" r="0" b="0"/>
+            <wp:docPr id="4" name="Picture 4"/>
+            <wp:cNvGraphicFramePr>
+              <a:graphicFrameLocks xmlns:a="http://schemas.openxmlformats.org/drawingml/2006/main" noChangeAspect="1"/>
+            </wp:cNvGraphicFramePr>
+            <a:graphic xmlns:a="http://schemas.openxmlformats.org/drawingml/2006/main">
+              <a:graphicData uri="http://schemas.openxmlformats.org/drawingml/2006/picture">
+                <pic:pic xmlns:pic="http://schemas.openxmlformats.org/drawingml/2006/picture">
+                  <pic:nvPicPr>
+                    <pic:cNvPr id="1" name=""/>
+                    <pic:cNvPicPr/>
+                  </pic:nvPicPr>
+                  <pic:blipFill>
+                    <a:blip r:embed="rId5"/>
+                    <a:stretch>
+                      <a:fillRect/>
+                    </a:stretch>
+                  </pic:blipFill>
+                  <pic:spPr>
+                    <a:xfrm>
+                      <a:off x="0" y="0"/>
+                      <a:ext cx="5943600" cy="3307080"/>
+                    </a:xfrm>
+                    <a:prstGeom prst="rect">
+                      <a:avLst/>
+                    </a:prstGeom>
+                  </pic:spPr>
+                </pic:pic>
+              </a:graphicData>
+            </a:graphic>
+          </wp:inline>
+        </w:drawing>
+      </w:r>
+      <w:r>
+        <w:rPr>
+          <w:rFonts w:ascii="Times New Roman" w:hAnsi="Times New Roman" w:cs="Times New Roman"/>
+          <w:u w:val="single"/>
+        </w:rPr>
+        <w:br w:type="page"/>
+      </w:r>
+    </w:p>
+    <w:p>
+      <w:pPr>
+        <w:rPr>
+          <w:rFonts w:ascii="Times New Roman" w:hAnsi="Times New Roman" w:cs="Times New Roman"/>
+          <w:u w:val="single"/>
+        </w:rPr>
+      </w:pPr>
+      <w:r>
+        <w:rPr>
+          <w:rFonts w:ascii="Times New Roman" w:hAnsi="Times New Roman" w:cs="Times New Roman"/>
+          <w:u w:val="single"/>
+        </w:rPr>
+        <w:t>User Story 3 – Movie Information</w:t>
+      </w:r>
+      <w:bookmarkStart w:id="0" w:name="_GoBack"/>
+      <w:bookmarkEnd w:id="0"/>
+    </w:p>
+    <w:p>
+      <w:pPr>
+        <w:rPr>
+          <w:rFonts w:ascii="Times New Roman" w:hAnsi="Times New Roman" w:cs="Times New Roman"/>
+          <w:u w:val="single"/>
+        </w:rPr>
+      </w:pPr>
+    </w:p>
+    <w:p>
+      <w:pPr>
+        <w:rPr>
+          <w:rFonts w:ascii="Times New Roman" w:hAnsi="Times New Roman" w:cs="Times New Roman"/>
+          <w:u w:val="single"/>
+        </w:rPr>
+      </w:pPr>
+      <w:r>
+        <w:rPr>
+          <w:rFonts w:ascii="Times New Roman" w:eastAsia="Times New Roman" w:hAnsi="Times New Roman" w:cs="Times New Roman"/>
+        </w:rPr>
+        <w:drawing>
+          <wp:inline distT="0" distB="0" distL="0" distR="0" wp14:anchorId="739DB706" wp14:editId="703B740A">
+            <wp:extent cx="5943600" cy="3282315"/>
+            <wp:effectExtent l="0" t="0" r="0" b="0"/>
+            <wp:docPr id="2" name="Picture 2"/>
+            <wp:cNvGraphicFramePr>
+              <a:graphicFrameLocks xmlns:a="http://schemas.openxmlformats.org/drawingml/2006/main" noChangeAspect="1"/>
+            </wp:cNvGraphicFramePr>
+            <a:graphic xmlns:a="http://schemas.openxmlformats.org/drawingml/2006/main">
+              <a:graphicData uri="http://schemas.openxmlformats.org/drawingml/2006/picture">
+                <pic:pic xmlns:pic="http://schemas.openxmlformats.org/drawingml/2006/picture">
+                  <pic:nvPicPr>
+                    <pic:cNvPr id="1" name=""/>
+                    <pic:cNvPicPr/>
+                  </pic:nvPicPr>
+                  <pic:blipFill>
+                    <a:blip r:embed="rId6"/>
+                    <a:stretch>
+                      <a:fillRect/>
+                    </a:stretch>
+                  </pic:blipFill>
+                  <pic:spPr>
+                    <a:xfrm>
+                      <a:off x="0" y="0"/>
+                      <a:ext cx="5943600" cy="3282315"/>
+                    </a:xfrm>
+                    <a:prstGeom prst="rect">
+                      <a:avLst/>
+                    </a:prstGeom>
+                  </pic:spPr>
+                </pic:pic>
+              </a:graphicData>
+            </a:graphic>
+          </wp:inline>
+        </w:drawing>
+      </w:r>
+    </w:p>
+    <w:p>
+      <w:pPr>
+        <w:rPr>
+          <w:rFonts w:ascii="Times New Roman" w:hAnsi="Times New Roman" w:cs="Times New Roman"/>
+          <w:u w:val="single"/>
+        </w:rPr>
+      </w:pPr>
+    </w:p>
+    <w:p>
+      <w:pPr>
+        <w:rPr>
+          <w:rFonts w:ascii="Times New Roman" w:eastAsia="Times New Roman" w:hAnsi="Times New Roman" w:cs="Times New Roman"/>
+        </w:rPr>
+      </w:pPr>
+      <w:r>
+        <w:rPr>
+          <w:rFonts w:ascii="Times New Roman" w:hAnsi="Times New Roman" w:cs="Times New Roman"/>
+          <w:u w:val="single"/>
+        </w:rPr>
+        <w:t>User Story 4 – Searching</w:t>
+      </w:r>
+    </w:p>
+    <w:p>
+      <w:pPr>
+        <w:rPr>
+          <w:rFonts w:ascii="Times New Roman" w:eastAsia="Times New Roman" w:hAnsi="Times New Roman" w:cs="Times New Roman"/>
+        </w:rPr>
+      </w:pPr>
+    </w:p>
+    <w:p>
+      <w:pPr>
+        <w:rPr>
+          <w:rFonts w:ascii="Times New Roman" w:eastAsia="Times New Roman" w:hAnsi="Times New Roman" w:cs="Times New Roman"/>
+        </w:rPr>
+      </w:pPr>
+      <w:r>
+        <w:rPr>
+          <w:rFonts w:ascii="Times New Roman" w:eastAsia="Times New Roman" w:hAnsi="Times New Roman" w:cs="Times New Roman"/>
+        </w:rPr>
+        <w:drawing>
+          <wp:inline distT="0" distB="0" distL="0" distR="0" wp14:anchorId="5BA94F1C" wp14:editId="7C4285BC">
+            <wp:extent cx="5943600" cy="3279140"/>
+            <wp:effectExtent l="0" t="0" r="0" b="0"/>
+            <wp:docPr id="3" name="Picture 3"/>
+            <wp:cNvGraphicFramePr>
+              <a:graphicFrameLocks xmlns:a="http://schemas.openxmlformats.org/drawingml/2006/main" noChangeAspect="1"/>
+            </wp:cNvGraphicFramePr>
+            <a:graphic xmlns:a="http://schemas.openxmlformats.org/drawingml/2006/main">
+              <a:graphicData uri="http://schemas.openxmlformats.org/drawingml/2006/picture">
+                <pic:pic xmlns:pic="http://schemas.openxmlformats.org/drawingml/2006/picture">
+                  <pic:nvPicPr>
+                    <pic:cNvPr id="1" name=""/>
+                    <pic:cNvPicPr/>
+                  </pic:nvPicPr>
+                  <pic:blipFill>
+                    <a:blip r:embed="rId7"/>
+                    <a:stretch>
+                      <a:fillRect/>
+                    </a:stretch>
+                  </pic:blipFill>
+                  <pic:spPr>
+                    <a:xfrm>
+                      <a:off x="0" y="0"/>
+                      <a:ext cx="5943600" cy="3279140"/>
+                    </a:xfrm>
+                    <a:prstGeom prst="rect">
+                      <a:avLst/>
+                    </a:prstGeom>
+                  </pic:spPr>
+                </pic:pic>
+              </a:graphicData>
+            </a:graphic>
+          </wp:inline>
+        </w:drawing>
+      </w:r>
+    </w:p>
+    <w:p>
+      <w:pPr>
         <w:rPr>
           <w:rFonts w:ascii="Times New Roman" w:hAnsi="Times New Roman" w:cs="Times New Roman"/>
           <w:b/>
@@ -980,9 +1472,7 @@
           <w:color w:val="000000"/>
           <w:u w:val="single"/>
         </w:rPr>
-        <w:lastRenderedPageBreak/>
-        <w:t>User Story 1</w:t>
-      </w:r>
+      </w:pPr>
       <w:r>
         <w:rPr>
           <w:rFonts w:ascii="Times New Roman" w:hAnsi="Times New Roman" w:cs="Times New Roman"/>
@@ -991,509 +1481,8 @@
           <w:color w:val="000000"/>
           <w:u w:val="single"/>
         </w:rPr>
-        <w:t xml:space="preserve"> - Registration</w:t>
-      </w:r>
-    </w:p>
-    <w:p>
-      <w:pPr>
-        <w:rPr>
-          <w:rFonts w:ascii="Times New Roman" w:hAnsi="Times New Roman" w:cs="Times New Roman"/>
-          <w:color w:val="000000"/>
-          <w:u w:val="single"/>
-        </w:rPr>
-      </w:pPr>
-    </w:p>
-    <w:p>
-      <w:pPr>
-        <w:rPr>
-          <w:rFonts w:ascii="Times New Roman" w:hAnsi="Times New Roman" w:cs="Times New Roman"/>
-        </w:rPr>
-      </w:pPr>
-      <w:r>
-        <w:rPr>
-          <w:rFonts w:ascii="Times New Roman" w:hAnsi="Times New Roman" w:cs="Times New Roman"/>
-          <w:color w:val="000000"/>
-        </w:rPr>
-        <w:t>As someone who is not already a user</w:t>
-      </w:r>
-    </w:p>
-    <w:p>
-      <w:pPr>
-        <w:rPr>
-          <w:rFonts w:ascii="Times New Roman" w:hAnsi="Times New Roman" w:cs="Times New Roman"/>
-        </w:rPr>
-      </w:pPr>
-      <w:r>
-        <w:rPr>
-          <w:rFonts w:ascii="Times New Roman" w:hAnsi="Times New Roman" w:cs="Times New Roman"/>
-          <w:color w:val="000000"/>
-        </w:rPr>
-        <w:t xml:space="preserve">I want to be able </w:t>
-      </w:r>
-      <w:r>
-        <w:rPr>
-          <w:rFonts w:ascii="Times New Roman" w:hAnsi="Times New Roman" w:cs="Times New Roman"/>
-          <w:color w:val="000000"/>
-        </w:rPr>
-        <w:t xml:space="preserve">to </w:t>
-      </w:r>
-      <w:r>
-        <w:rPr>
-          <w:rFonts w:ascii="Times New Roman" w:hAnsi="Times New Roman" w:cs="Times New Roman"/>
-          <w:color w:val="000000"/>
-        </w:rPr>
-        <w:t>register for</w:t>
-      </w:r>
-      <w:r>
-        <w:rPr>
-          <w:rFonts w:ascii="Times New Roman" w:hAnsi="Times New Roman" w:cs="Times New Roman"/>
-          <w:color w:val="000000"/>
-        </w:rPr>
-        <w:t xml:space="preserve"> IMDB</w:t>
-      </w:r>
-    </w:p>
-    <w:p>
-      <w:pPr>
-        <w:rPr>
-          <w:rFonts w:ascii="Times New Roman" w:hAnsi="Times New Roman" w:cs="Times New Roman"/>
-        </w:rPr>
-      </w:pPr>
-      <w:r>
-        <w:rPr>
-          <w:rFonts w:ascii="Times New Roman" w:hAnsi="Times New Roman" w:cs="Times New Roman"/>
-          <w:color w:val="000000"/>
-        </w:rPr>
-        <w:t>So that I can have access to more functionalities on the site</w:t>
-      </w:r>
-    </w:p>
-    <w:p>
-      <w:pPr>
-        <w:rPr>
-          <w:rFonts w:ascii="Times New Roman" w:eastAsia="Times New Roman" w:hAnsi="Times New Roman" w:cs="Times New Roman"/>
-        </w:rPr>
-      </w:pPr>
-    </w:p>
-    <w:p>
-      <w:pPr>
-        <w:rPr>
-          <w:rFonts w:ascii="Times New Roman" w:hAnsi="Times New Roman" w:cs="Times New Roman"/>
-        </w:rPr>
-      </w:pPr>
-      <w:r>
-        <w:rPr>
-          <w:rFonts w:ascii="Times New Roman" w:hAnsi="Times New Roman" w:cs="Times New Roman"/>
-        </w:rPr>
-        <w:t>====================</w:t>
-      </w:r>
-    </w:p>
-    <w:p>
-      <w:pPr>
-        <w:rPr>
-          <w:rFonts w:ascii="Times New Roman" w:eastAsia="Times New Roman" w:hAnsi="Times New Roman" w:cs="Times New Roman"/>
-        </w:rPr>
-      </w:pPr>
-    </w:p>
-    <w:p>
-      <w:pPr>
-        <w:rPr>
-          <w:rFonts w:ascii="Times New Roman" w:hAnsi="Times New Roman" w:cs="Times New Roman"/>
-          <w:u w:val="single"/>
-        </w:rPr>
-      </w:pPr>
-      <w:r>
-        <w:rPr>
-          <w:rFonts w:ascii="Times New Roman" w:hAnsi="Times New Roman" w:cs="Times New Roman"/>
-          <w:bCs/>
-          <w:color w:val="000000"/>
-          <w:u w:val="single"/>
-        </w:rPr>
-        <w:t>Scenario 1:</w:t>
-      </w:r>
-    </w:p>
-    <w:p>
-      <w:pPr>
-        <w:rPr>
-          <w:rFonts w:ascii="Times New Roman" w:hAnsi="Times New Roman" w:cs="Times New Roman"/>
-        </w:rPr>
-      </w:pPr>
-      <w:r>
-        <w:rPr>
-          <w:rFonts w:ascii="Times New Roman" w:hAnsi="Times New Roman" w:cs="Times New Roman"/>
-          <w:color w:val="000000"/>
-        </w:rPr>
-        <w:t>Given I enter an email that has already been registered with</w:t>
-      </w:r>
-    </w:p>
-    <w:p>
-      <w:pPr>
-        <w:rPr>
-          <w:rFonts w:ascii="Times New Roman" w:hAnsi="Times New Roman" w:cs="Times New Roman"/>
-        </w:rPr>
-      </w:pPr>
-      <w:r>
-        <w:rPr>
-          <w:rFonts w:ascii="Times New Roman" w:hAnsi="Times New Roman" w:cs="Times New Roman"/>
-          <w:color w:val="000000"/>
-        </w:rPr>
-        <w:t>When I try to register with this email</w:t>
-      </w:r>
-    </w:p>
-    <w:p>
-      <w:pPr>
-        <w:rPr>
-          <w:rFonts w:ascii="Times New Roman" w:hAnsi="Times New Roman" w:cs="Times New Roman"/>
-        </w:rPr>
-      </w:pPr>
-      <w:r>
-        <w:rPr>
-          <w:rFonts w:ascii="Times New Roman" w:hAnsi="Times New Roman" w:cs="Times New Roman"/>
-          <w:color w:val="000000"/>
-        </w:rPr>
-        <w:t>Then “Email already associated with an account. Did you forget your password?” should print next to the email input</w:t>
-      </w:r>
-    </w:p>
-    <w:p>
-      <w:pPr>
-        <w:rPr>
-          <w:rFonts w:ascii="Times New Roman" w:eastAsia="Times New Roman" w:hAnsi="Times New Roman" w:cs="Times New Roman"/>
-        </w:rPr>
-      </w:pPr>
-    </w:p>
-    <w:p>
-      <w:pPr>
-        <w:rPr>
-          <w:rFonts w:ascii="Times New Roman" w:eastAsia="Times New Roman" w:hAnsi="Times New Roman" w:cs="Times New Roman"/>
-          <w:u w:val="single"/>
-        </w:rPr>
-      </w:pPr>
-      <w:r>
-        <w:rPr>
-          <w:rFonts w:ascii="Times New Roman" w:eastAsia="Times New Roman" w:hAnsi="Times New Roman" w:cs="Times New Roman"/>
-          <w:u w:val="single"/>
-        </w:rPr>
-        <w:t>Scenario 2:</w:t>
-      </w:r>
-    </w:p>
-    <w:p>
-      <w:pPr>
-        <w:rPr>
-          <w:rFonts w:ascii="Times New Roman" w:eastAsia="Times New Roman" w:hAnsi="Times New Roman" w:cs="Times New Roman"/>
-        </w:rPr>
-      </w:pPr>
-      <w:r>
-        <w:rPr>
-          <w:rFonts w:ascii="Times New Roman" w:eastAsia="Times New Roman" w:hAnsi="Times New Roman" w:cs="Times New Roman"/>
-        </w:rPr>
-        <w:t>Given that I enter an email that has already been registered with</w:t>
-      </w:r>
-    </w:p>
-    <w:p>
-      <w:pPr>
-        <w:rPr>
-          <w:rFonts w:ascii="Times New Roman" w:eastAsia="Times New Roman" w:hAnsi="Times New Roman" w:cs="Times New Roman"/>
-        </w:rPr>
-      </w:pPr>
-      <w:r>
-        <w:rPr>
-          <w:rFonts w:ascii="Times New Roman" w:eastAsia="Times New Roman" w:hAnsi="Times New Roman" w:cs="Times New Roman"/>
-        </w:rPr>
-        <w:t>When I try to register with that email</w:t>
-      </w:r>
-    </w:p>
-    <w:p>
-      <w:pPr>
-        <w:rPr>
-          <w:rFonts w:ascii="Times New Roman" w:eastAsia="Times New Roman" w:hAnsi="Times New Roman" w:cs="Times New Roman"/>
-        </w:rPr>
-      </w:pPr>
-      <w:r>
-        <w:rPr>
-          <w:rFonts w:ascii="Times New Roman" w:eastAsia="Times New Roman" w:hAnsi="Times New Roman" w:cs="Times New Roman"/>
-        </w:rPr>
-        <w:t>Then site will assume that I forgot my password and give</w:t>
-      </w:r>
-      <w:r>
-        <w:rPr>
-          <w:rFonts w:ascii="Times New Roman" w:eastAsia="Times New Roman" w:hAnsi="Times New Roman" w:cs="Times New Roman"/>
-        </w:rPr>
-        <w:t xml:space="preserve"> me the opportunity to reset my </w:t>
-      </w:r>
-      <w:r>
-        <w:rPr>
-          <w:rFonts w:ascii="Times New Roman" w:eastAsia="Times New Roman" w:hAnsi="Times New Roman" w:cs="Times New Roman"/>
-        </w:rPr>
-        <w:t>password</w:t>
-      </w:r>
-    </w:p>
-    <w:p>
-      <w:pPr>
-        <w:rPr>
-          <w:rFonts w:ascii="Times New Roman" w:eastAsia="Times New Roman" w:hAnsi="Times New Roman" w:cs="Times New Roman"/>
-        </w:rPr>
-      </w:pPr>
-    </w:p>
-    <w:p>
-      <w:pPr>
-        <w:rPr>
-          <w:rFonts w:ascii="Times New Roman" w:hAnsi="Times New Roman" w:cs="Times New Roman"/>
-          <w:u w:val="single"/>
-        </w:rPr>
-      </w:pPr>
-      <w:r>
-        <w:rPr>
-          <w:rFonts w:ascii="Times New Roman" w:hAnsi="Times New Roman" w:cs="Times New Roman"/>
-          <w:bCs/>
-          <w:color w:val="000000"/>
-          <w:u w:val="single"/>
-        </w:rPr>
-        <w:t xml:space="preserve">Scenario 3: </w:t>
-      </w:r>
-    </w:p>
-    <w:p>
-      <w:pPr>
-        <w:rPr>
-          <w:rFonts w:ascii="Times New Roman" w:hAnsi="Times New Roman" w:cs="Times New Roman"/>
-        </w:rPr>
-      </w:pPr>
-      <w:r>
-        <w:rPr>
-          <w:rFonts w:ascii="Times New Roman" w:hAnsi="Times New Roman" w:cs="Times New Roman"/>
-          <w:color w:val="000000"/>
-        </w:rPr>
-        <w:t>Given I enter mismatching passwords</w:t>
-      </w:r>
-    </w:p>
-    <w:p>
-      <w:pPr>
-        <w:rPr>
-          <w:rFonts w:ascii="Times New Roman" w:hAnsi="Times New Roman" w:cs="Times New Roman"/>
-        </w:rPr>
-      </w:pPr>
-      <w:r>
-        <w:rPr>
-          <w:rFonts w:ascii="Times New Roman" w:hAnsi="Times New Roman" w:cs="Times New Roman"/>
-          <w:color w:val="000000"/>
-        </w:rPr>
-        <w:t>When I try to register with these passwords</w:t>
-      </w:r>
-    </w:p>
-    <w:p>
-      <w:pPr>
-        <w:rPr>
-          <w:rFonts w:ascii="Times New Roman" w:hAnsi="Times New Roman" w:cs="Times New Roman"/>
-        </w:rPr>
-      </w:pPr>
-      <w:r>
-        <w:rPr>
-          <w:rFonts w:ascii="Times New Roman" w:hAnsi="Times New Roman" w:cs="Times New Roman"/>
-          <w:color w:val="000000"/>
-        </w:rPr>
-        <w:t xml:space="preserve">Then “Passwords must match” should print next to the password input </w:t>
-      </w:r>
-    </w:p>
-    <w:p>
-      <w:pPr>
-        <w:rPr>
-          <w:rFonts w:ascii="Times New Roman" w:eastAsia="Times New Roman" w:hAnsi="Times New Roman" w:cs="Times New Roman"/>
-        </w:rPr>
-      </w:pPr>
-    </w:p>
-    <w:p>
-      <w:pPr>
-        <w:rPr>
-          <w:rFonts w:ascii="Times New Roman" w:hAnsi="Times New Roman" w:cs="Times New Roman"/>
-          <w:u w:val="single"/>
-        </w:rPr>
-      </w:pPr>
-      <w:r>
-        <w:rPr>
-          <w:rFonts w:ascii="Times New Roman" w:hAnsi="Times New Roman" w:cs="Times New Roman"/>
-          <w:bCs/>
-          <w:color w:val="000000"/>
-          <w:u w:val="single"/>
-        </w:rPr>
-        <w:t>Scenario 4:</w:t>
-      </w:r>
-    </w:p>
-    <w:p>
-      <w:pPr>
-        <w:rPr>
-          <w:rFonts w:ascii="Times New Roman" w:hAnsi="Times New Roman" w:cs="Times New Roman"/>
-        </w:rPr>
-      </w:pPr>
-      <w:r>
-        <w:rPr>
-          <w:rFonts w:ascii="Times New Roman" w:hAnsi="Times New Roman" w:cs="Times New Roman"/>
-          <w:color w:val="000000"/>
-        </w:rPr>
-        <w:t>Given I enter a password that does not include a symbol</w:t>
-      </w:r>
-    </w:p>
-    <w:p>
-      <w:pPr>
-        <w:rPr>
-          <w:rFonts w:ascii="Times New Roman" w:hAnsi="Times New Roman" w:cs="Times New Roman"/>
-        </w:rPr>
-      </w:pPr>
-      <w:r>
-        <w:rPr>
-          <w:rFonts w:ascii="Times New Roman" w:hAnsi="Times New Roman" w:cs="Times New Roman"/>
-          <w:color w:val="000000"/>
-        </w:rPr>
-        <w:t>When I try to register with this password</w:t>
-      </w:r>
-    </w:p>
-    <w:p>
-      <w:pPr>
-        <w:rPr>
-          <w:rFonts w:ascii="Times New Roman" w:hAnsi="Times New Roman" w:cs="Times New Roman"/>
-        </w:rPr>
-      </w:pPr>
-      <w:r>
-        <w:rPr>
-          <w:rFonts w:ascii="Times New Roman" w:hAnsi="Times New Roman" w:cs="Times New Roman"/>
-          <w:color w:val="000000"/>
-        </w:rPr>
-        <w:t>Then “Password must contain numbers or symbols” should print next to the password input</w:t>
-      </w:r>
-    </w:p>
-    <w:p>
-      <w:pPr>
-        <w:rPr>
-          <w:rFonts w:ascii="Times New Roman" w:eastAsia="Times New Roman" w:hAnsi="Times New Roman" w:cs="Times New Roman"/>
-        </w:rPr>
-      </w:pPr>
-    </w:p>
-    <w:p>
-      <w:pPr>
-        <w:rPr>
-          <w:rFonts w:ascii="Times New Roman" w:hAnsi="Times New Roman" w:cs="Times New Roman"/>
-          <w:u w:val="single"/>
-        </w:rPr>
-      </w:pPr>
-      <w:r>
-        <w:rPr>
-          <w:rFonts w:ascii="Times New Roman" w:hAnsi="Times New Roman" w:cs="Times New Roman"/>
-          <w:bCs/>
-          <w:color w:val="000000"/>
-          <w:u w:val="single"/>
-        </w:rPr>
-        <w:t>Scenario 5:</w:t>
-      </w:r>
-    </w:p>
-    <w:p>
-      <w:pPr>
-        <w:rPr>
-          <w:rFonts w:ascii="Times New Roman" w:hAnsi="Times New Roman" w:cs="Times New Roman"/>
-        </w:rPr>
-      </w:pPr>
-      <w:r>
-        <w:rPr>
-          <w:rFonts w:ascii="Times New Roman" w:hAnsi="Times New Roman" w:cs="Times New Roman"/>
-          <w:color w:val="000000"/>
-        </w:rPr>
-        <w:t>Given I enter an email without a domain(gmail.com,hotmail.com,pitt.edu)</w:t>
-      </w:r>
-    </w:p>
-    <w:p>
-      <w:pPr>
-        <w:rPr>
-          <w:rFonts w:ascii="Times New Roman" w:hAnsi="Times New Roman" w:cs="Times New Roman"/>
-        </w:rPr>
-      </w:pPr>
-      <w:r>
-        <w:rPr>
-          <w:rFonts w:ascii="Times New Roman" w:hAnsi="Times New Roman" w:cs="Times New Roman"/>
-          <w:color w:val="000000"/>
-        </w:rPr>
-        <w:t>When I try to register with this email</w:t>
-      </w:r>
-    </w:p>
-    <w:p>
-      <w:pPr>
-        <w:rPr>
-          <w:rFonts w:ascii="Times New Roman" w:hAnsi="Times New Roman" w:cs="Times New Roman"/>
-        </w:rPr>
-      </w:pPr>
-      <w:r>
-        <w:rPr>
-          <w:rFonts w:ascii="Times New Roman" w:hAnsi="Times New Roman" w:cs="Times New Roman"/>
-          <w:color w:val="000000"/>
-        </w:rPr>
-        <w:t>Then “Please supply a valid email” should print next to the email input</w:t>
-      </w:r>
-    </w:p>
-    <w:p>
-      <w:pPr>
-        <w:rPr>
-          <w:rFonts w:ascii="Times New Roman" w:hAnsi="Times New Roman" w:cs="Times New Roman"/>
-          <w:u w:val="single"/>
-        </w:rPr>
-      </w:pPr>
-      <w:r>
-        <w:rPr>
-          <w:rFonts w:ascii="Times New Roman" w:eastAsia="Times New Roman" w:hAnsi="Times New Roman" w:cs="Times New Roman"/>
-        </w:rPr>
-        <w:br/>
-      </w:r>
-      <w:r>
-        <w:rPr>
-          <w:rFonts w:ascii="Times New Roman" w:hAnsi="Times New Roman" w:cs="Times New Roman"/>
-          <w:bCs/>
-          <w:color w:val="000000"/>
-          <w:u w:val="single"/>
-        </w:rPr>
-        <w:t>Scenario 6:</w:t>
-      </w:r>
-    </w:p>
-    <w:p>
-      <w:pPr>
-        <w:rPr>
-          <w:rFonts w:ascii="Times New Roman" w:hAnsi="Times New Roman" w:cs="Times New Roman"/>
-        </w:rPr>
-      </w:pPr>
-      <w:r>
-        <w:rPr>
-          <w:rFonts w:ascii="Times New Roman" w:hAnsi="Times New Roman" w:cs="Times New Roman"/>
-          <w:color w:val="000000"/>
-        </w:rPr>
-        <w:t>Given I enter a password less than 8 characters</w:t>
-      </w:r>
-    </w:p>
-    <w:p>
-      <w:pPr>
-        <w:rPr>
-          <w:rFonts w:ascii="Times New Roman" w:hAnsi="Times New Roman" w:cs="Times New Roman"/>
-        </w:rPr>
-      </w:pPr>
-      <w:r>
-        <w:rPr>
-          <w:rFonts w:ascii="Times New Roman" w:hAnsi="Times New Roman" w:cs="Times New Roman"/>
-          <w:color w:val="000000"/>
-        </w:rPr>
-        <w:t>When I try to register with this password</w:t>
-      </w:r>
-    </w:p>
-    <w:p>
-      <w:pPr>
-        <w:rPr>
-          <w:rFonts w:ascii="Times New Roman" w:hAnsi="Times New Roman" w:cs="Times New Roman"/>
-        </w:rPr>
-      </w:pPr>
-      <w:r>
-        <w:rPr>
-          <w:rFonts w:ascii="Times New Roman" w:hAnsi="Times New Roman" w:cs="Times New Roman"/>
-          <w:color w:val="000000"/>
-        </w:rPr>
-        <w:t>Then ”Password must be at least 8 characters” should print next to the password input</w:t>
-      </w:r>
-    </w:p>
-    <w:p>
-      <w:pPr>
-        <w:rPr>
-          <w:rFonts w:ascii="Times New Roman" w:eastAsia="Times New Roman" w:hAnsi="Times New Roman" w:cs="Times New Roman"/>
-        </w:rPr>
-      </w:pPr>
+        <w:br w:type="page"/>
+      </w:r>
     </w:p>
     <w:p>
       <w:pPr>
@@ -1502,31 +1491,6 @@
           <w:rFonts w:ascii="Times New Roman" w:eastAsia="Times New Roman" w:hAnsi="Times New Roman" w:cs="Times New Roman"/>
         </w:rPr>
       </w:pPr>
-      <w:r>
-        <w:rPr>
-          <w:rFonts w:ascii="Times New Roman" w:eastAsia="Times New Roman" w:hAnsi="Times New Roman" w:cs="Times New Roman"/>
-        </w:rPr>
-        <w:br/>
-      </w:r>
-      <w:r>
-        <w:rPr>
-          <w:rFonts w:ascii="Times New Roman" w:eastAsia="Times New Roman" w:hAnsi="Times New Roman" w:cs="Times New Roman"/>
-        </w:rPr>
-        <w:br/>
-      </w:r>
-    </w:p>
-    <w:p>
-      <w:pPr>
-        <w:rPr>
-          <w:rFonts w:ascii="Times New Roman" w:eastAsia="Times New Roman" w:hAnsi="Times New Roman" w:cs="Times New Roman"/>
-        </w:rPr>
-      </w:pPr>
-      <w:r>
-        <w:rPr>
-          <w:rFonts w:ascii="Times New Roman" w:eastAsia="Times New Roman" w:hAnsi="Times New Roman" w:cs="Times New Roman"/>
-        </w:rPr>
-        <w:br w:type="page"/>
-      </w:r>
       <w:r>
         <w:rPr>
           <w:rFonts w:ascii="Times New Roman" w:hAnsi="Times New Roman" w:cs="Times New Roman"/>
@@ -1535,7 +1499,7 @@
           <w:color w:val="000000"/>
           <w:u w:val="single"/>
         </w:rPr>
-        <w:t>User Story 2</w:t>
+        <w:t>User Story 1</w:t>
       </w:r>
       <w:r>
         <w:rPr>
@@ -1545,7 +1509,550 @@
           <w:color w:val="000000"/>
           <w:u w:val="single"/>
         </w:rPr>
-        <w:t xml:space="preserve"> – </w:t>
+        <w:t xml:space="preserve"> - Registration</w:t>
+      </w:r>
+    </w:p>
+    <w:p>
+      <w:pPr>
+        <w:rPr>
+          <w:rFonts w:ascii="Times New Roman" w:hAnsi="Times New Roman" w:cs="Times New Roman"/>
+          <w:color w:val="000000"/>
+          <w:u w:val="single"/>
+        </w:rPr>
+      </w:pPr>
+    </w:p>
+    <w:p>
+      <w:pPr>
+        <w:rPr>
+          <w:rFonts w:ascii="Times New Roman" w:hAnsi="Times New Roman" w:cs="Times New Roman"/>
+        </w:rPr>
+      </w:pPr>
+      <w:r>
+        <w:rPr>
+          <w:rFonts w:ascii="Times New Roman" w:hAnsi="Times New Roman" w:cs="Times New Roman"/>
+          <w:color w:val="000000"/>
+        </w:rPr>
+        <w:t>As someone who is not already a user</w:t>
+      </w:r>
+    </w:p>
+    <w:p>
+      <w:pPr>
+        <w:rPr>
+          <w:rFonts w:ascii="Times New Roman" w:hAnsi="Times New Roman" w:cs="Times New Roman"/>
+        </w:rPr>
+      </w:pPr>
+      <w:r>
+        <w:rPr>
+          <w:rFonts w:ascii="Times New Roman" w:hAnsi="Times New Roman" w:cs="Times New Roman"/>
+          <w:color w:val="000000"/>
+        </w:rPr>
+        <w:t xml:space="preserve">I want to be able </w:t>
+      </w:r>
+      <w:r>
+        <w:rPr>
+          <w:rFonts w:ascii="Times New Roman" w:hAnsi="Times New Roman" w:cs="Times New Roman"/>
+          <w:color w:val="000000"/>
+        </w:rPr>
+        <w:t xml:space="preserve">to </w:t>
+      </w:r>
+      <w:r>
+        <w:rPr>
+          <w:rFonts w:ascii="Times New Roman" w:hAnsi="Times New Roman" w:cs="Times New Roman"/>
+          <w:color w:val="000000"/>
+        </w:rPr>
+        <w:t>register for</w:t>
+      </w:r>
+      <w:r>
+        <w:rPr>
+          <w:rFonts w:ascii="Times New Roman" w:hAnsi="Times New Roman" w:cs="Times New Roman"/>
+          <w:color w:val="000000"/>
+        </w:rPr>
+        <w:t xml:space="preserve"> IMDB</w:t>
+      </w:r>
+    </w:p>
+    <w:p>
+      <w:pPr>
+        <w:rPr>
+          <w:rFonts w:ascii="Times New Roman" w:hAnsi="Times New Roman" w:cs="Times New Roman"/>
+        </w:rPr>
+      </w:pPr>
+      <w:r>
+        <w:rPr>
+          <w:rFonts w:ascii="Times New Roman" w:hAnsi="Times New Roman" w:cs="Times New Roman"/>
+          <w:color w:val="000000"/>
+        </w:rPr>
+        <w:t>So that I can have access to more functionalities on the site</w:t>
+      </w:r>
+    </w:p>
+    <w:p>
+      <w:pPr>
+        <w:rPr>
+          <w:rFonts w:ascii="Times New Roman" w:eastAsia="Times New Roman" w:hAnsi="Times New Roman" w:cs="Times New Roman"/>
+        </w:rPr>
+      </w:pPr>
+    </w:p>
+    <w:p>
+      <w:pPr>
+        <w:rPr>
+          <w:rFonts w:ascii="Times New Roman" w:hAnsi="Times New Roman" w:cs="Times New Roman"/>
+        </w:rPr>
+      </w:pPr>
+      <w:r>
+        <w:rPr>
+          <w:rFonts w:ascii="Times New Roman" w:hAnsi="Times New Roman" w:cs="Times New Roman"/>
+        </w:rPr>
+        <w:t>====================</w:t>
+      </w:r>
+    </w:p>
+    <w:p>
+      <w:pPr>
+        <w:rPr>
+          <w:rFonts w:ascii="Times New Roman" w:eastAsia="Times New Roman" w:hAnsi="Times New Roman" w:cs="Times New Roman"/>
+        </w:rPr>
+      </w:pPr>
+    </w:p>
+    <w:p>
+      <w:pPr>
+        <w:rPr>
+          <w:rFonts w:ascii="Times New Roman" w:hAnsi="Times New Roman" w:cs="Times New Roman"/>
+          <w:u w:val="single"/>
+        </w:rPr>
+      </w:pPr>
+      <w:r>
+        <w:rPr>
+          <w:rFonts w:ascii="Times New Roman" w:hAnsi="Times New Roman" w:cs="Times New Roman"/>
+          <w:bCs/>
+          <w:color w:val="000000"/>
+          <w:u w:val="single"/>
+        </w:rPr>
+        <w:t>Scenario 1:</w:t>
+      </w:r>
+    </w:p>
+    <w:p>
+      <w:pPr>
+        <w:rPr>
+          <w:rFonts w:ascii="Times New Roman" w:hAnsi="Times New Roman" w:cs="Times New Roman"/>
+        </w:rPr>
+      </w:pPr>
+      <w:r>
+        <w:rPr>
+          <w:rFonts w:ascii="Times New Roman" w:hAnsi="Times New Roman" w:cs="Times New Roman"/>
+          <w:color w:val="000000"/>
+        </w:rPr>
+        <w:t>Given I enter an email that has already been registered with</w:t>
+      </w:r>
+    </w:p>
+    <w:p>
+      <w:pPr>
+        <w:rPr>
+          <w:rFonts w:ascii="Times New Roman" w:hAnsi="Times New Roman" w:cs="Times New Roman"/>
+        </w:rPr>
+      </w:pPr>
+      <w:r>
+        <w:rPr>
+          <w:rFonts w:ascii="Times New Roman" w:hAnsi="Times New Roman" w:cs="Times New Roman"/>
+          <w:color w:val="000000"/>
+        </w:rPr>
+        <w:t>When I try to register with this email</w:t>
+      </w:r>
+    </w:p>
+    <w:p>
+      <w:pPr>
+        <w:rPr>
+          <w:rFonts w:ascii="Times New Roman" w:hAnsi="Times New Roman" w:cs="Times New Roman"/>
+        </w:rPr>
+      </w:pPr>
+      <w:r>
+        <w:rPr>
+          <w:rFonts w:ascii="Times New Roman" w:hAnsi="Times New Roman" w:cs="Times New Roman"/>
+          <w:color w:val="000000"/>
+        </w:rPr>
+        <w:t>Then “Email already associated with an account. Did you forget your password?” should print next to the email input</w:t>
+      </w:r>
+    </w:p>
+    <w:p>
+      <w:pPr>
+        <w:rPr>
+          <w:rFonts w:ascii="Times New Roman" w:eastAsia="Times New Roman" w:hAnsi="Times New Roman" w:cs="Times New Roman"/>
+        </w:rPr>
+      </w:pPr>
+    </w:p>
+    <w:p>
+      <w:pPr>
+        <w:rPr>
+          <w:rFonts w:ascii="Times New Roman" w:eastAsia="Times New Roman" w:hAnsi="Times New Roman" w:cs="Times New Roman"/>
+          <w:u w:val="single"/>
+        </w:rPr>
+      </w:pPr>
+      <w:r>
+        <w:rPr>
+          <w:rFonts w:ascii="Times New Roman" w:eastAsia="Times New Roman" w:hAnsi="Times New Roman" w:cs="Times New Roman"/>
+          <w:u w:val="single"/>
+        </w:rPr>
+        <w:t>Scenario 2:</w:t>
+      </w:r>
+    </w:p>
+    <w:p>
+      <w:pPr>
+        <w:rPr>
+          <w:rFonts w:ascii="Times New Roman" w:eastAsia="Times New Roman" w:hAnsi="Times New Roman" w:cs="Times New Roman"/>
+        </w:rPr>
+      </w:pPr>
+      <w:r>
+        <w:rPr>
+          <w:rFonts w:ascii="Times New Roman" w:eastAsia="Times New Roman" w:hAnsi="Times New Roman" w:cs="Times New Roman"/>
+        </w:rPr>
+        <w:t>Given that I enter an email that has already been registered with</w:t>
+      </w:r>
+    </w:p>
+    <w:p>
+      <w:pPr>
+        <w:rPr>
+          <w:rFonts w:ascii="Times New Roman" w:eastAsia="Times New Roman" w:hAnsi="Times New Roman" w:cs="Times New Roman"/>
+        </w:rPr>
+      </w:pPr>
+      <w:r>
+        <w:rPr>
+          <w:rFonts w:ascii="Times New Roman" w:eastAsia="Times New Roman" w:hAnsi="Times New Roman" w:cs="Times New Roman"/>
+        </w:rPr>
+        <w:t>When I try to register with that email</w:t>
+      </w:r>
+    </w:p>
+    <w:p>
+      <w:pPr>
+        <w:rPr>
+          <w:rFonts w:ascii="Times New Roman" w:eastAsia="Times New Roman" w:hAnsi="Times New Roman" w:cs="Times New Roman"/>
+        </w:rPr>
+      </w:pPr>
+      <w:r>
+        <w:rPr>
+          <w:rFonts w:ascii="Times New Roman" w:eastAsia="Times New Roman" w:hAnsi="Times New Roman" w:cs="Times New Roman"/>
+        </w:rPr>
+        <w:t>Then site will assume that I forgot my password and give</w:t>
+      </w:r>
+      <w:r>
+        <w:rPr>
+          <w:rFonts w:ascii="Times New Roman" w:eastAsia="Times New Roman" w:hAnsi="Times New Roman" w:cs="Times New Roman"/>
+        </w:rPr>
+        <w:t xml:space="preserve"> me the opportunity to reset my </w:t>
+      </w:r>
+      <w:r>
+        <w:rPr>
+          <w:rFonts w:ascii="Times New Roman" w:eastAsia="Times New Roman" w:hAnsi="Times New Roman" w:cs="Times New Roman"/>
+        </w:rPr>
+        <w:t>password</w:t>
+      </w:r>
+    </w:p>
+    <w:p>
+      <w:pPr>
+        <w:rPr>
+          <w:rFonts w:ascii="Times New Roman" w:eastAsia="Times New Roman" w:hAnsi="Times New Roman" w:cs="Times New Roman"/>
+        </w:rPr>
+      </w:pPr>
+    </w:p>
+    <w:p>
+      <w:pPr>
+        <w:rPr>
+          <w:rFonts w:ascii="Times New Roman" w:hAnsi="Times New Roman" w:cs="Times New Roman"/>
+          <w:u w:val="single"/>
+        </w:rPr>
+      </w:pPr>
+      <w:r>
+        <w:rPr>
+          <w:rFonts w:ascii="Times New Roman" w:hAnsi="Times New Roman" w:cs="Times New Roman"/>
+          <w:bCs/>
+          <w:color w:val="000000"/>
+          <w:u w:val="single"/>
+        </w:rPr>
+        <w:t xml:space="preserve">Scenario 3: </w:t>
+      </w:r>
+    </w:p>
+    <w:p>
+      <w:pPr>
+        <w:rPr>
+          <w:rFonts w:ascii="Times New Roman" w:hAnsi="Times New Roman" w:cs="Times New Roman"/>
+        </w:rPr>
+      </w:pPr>
+      <w:r>
+        <w:rPr>
+          <w:rFonts w:ascii="Times New Roman" w:hAnsi="Times New Roman" w:cs="Times New Roman"/>
+          <w:color w:val="000000"/>
+        </w:rPr>
+        <w:t>Given I enter mismatching passwords</w:t>
+      </w:r>
+    </w:p>
+    <w:p>
+      <w:pPr>
+        <w:rPr>
+          <w:rFonts w:ascii="Times New Roman" w:hAnsi="Times New Roman" w:cs="Times New Roman"/>
+        </w:rPr>
+      </w:pPr>
+      <w:r>
+        <w:rPr>
+          <w:rFonts w:ascii="Times New Roman" w:hAnsi="Times New Roman" w:cs="Times New Roman"/>
+          <w:color w:val="000000"/>
+        </w:rPr>
+        <w:t>When I try to register with these passwords</w:t>
+      </w:r>
+    </w:p>
+    <w:p>
+      <w:pPr>
+        <w:rPr>
+          <w:rFonts w:ascii="Times New Roman" w:hAnsi="Times New Roman" w:cs="Times New Roman"/>
+        </w:rPr>
+      </w:pPr>
+      <w:r>
+        <w:rPr>
+          <w:rFonts w:ascii="Times New Roman" w:hAnsi="Times New Roman" w:cs="Times New Roman"/>
+          <w:color w:val="000000"/>
+        </w:rPr>
+        <w:t xml:space="preserve">Then “Passwords must match” should print next to the password input </w:t>
+      </w:r>
+    </w:p>
+    <w:p>
+      <w:pPr>
+        <w:rPr>
+          <w:rFonts w:ascii="Times New Roman" w:eastAsia="Times New Roman" w:hAnsi="Times New Roman" w:cs="Times New Roman"/>
+        </w:rPr>
+      </w:pPr>
+    </w:p>
+    <w:p>
+      <w:pPr>
+        <w:rPr>
+          <w:rFonts w:ascii="Times New Roman" w:hAnsi="Times New Roman" w:cs="Times New Roman"/>
+          <w:u w:val="single"/>
+        </w:rPr>
+      </w:pPr>
+      <w:r>
+        <w:rPr>
+          <w:rFonts w:ascii="Times New Roman" w:hAnsi="Times New Roman" w:cs="Times New Roman"/>
+          <w:bCs/>
+          <w:color w:val="000000"/>
+          <w:u w:val="single"/>
+        </w:rPr>
+        <w:t>Scenario 4:</w:t>
+      </w:r>
+    </w:p>
+    <w:p>
+      <w:pPr>
+        <w:rPr>
+          <w:rFonts w:ascii="Times New Roman" w:hAnsi="Times New Roman" w:cs="Times New Roman"/>
+        </w:rPr>
+      </w:pPr>
+      <w:r>
+        <w:rPr>
+          <w:rFonts w:ascii="Times New Roman" w:hAnsi="Times New Roman" w:cs="Times New Roman"/>
+          <w:color w:val="000000"/>
+        </w:rPr>
+        <w:t>Given I enter a password that does not include a symbol</w:t>
+      </w:r>
+    </w:p>
+    <w:p>
+      <w:pPr>
+        <w:rPr>
+          <w:rFonts w:ascii="Times New Roman" w:hAnsi="Times New Roman" w:cs="Times New Roman"/>
+        </w:rPr>
+      </w:pPr>
+      <w:r>
+        <w:rPr>
+          <w:rFonts w:ascii="Times New Roman" w:hAnsi="Times New Roman" w:cs="Times New Roman"/>
+          <w:color w:val="000000"/>
+        </w:rPr>
+        <w:t>When I try to register with this password</w:t>
+      </w:r>
+    </w:p>
+    <w:p>
+      <w:pPr>
+        <w:rPr>
+          <w:rFonts w:ascii="Times New Roman" w:hAnsi="Times New Roman" w:cs="Times New Roman"/>
+        </w:rPr>
+      </w:pPr>
+      <w:r>
+        <w:rPr>
+          <w:rFonts w:ascii="Times New Roman" w:hAnsi="Times New Roman" w:cs="Times New Roman"/>
+          <w:color w:val="000000"/>
+        </w:rPr>
+        <w:t>Then “Password must contain numbers or symbols” should print next to the password input</w:t>
+      </w:r>
+    </w:p>
+    <w:p>
+      <w:pPr>
+        <w:rPr>
+          <w:rFonts w:ascii="Times New Roman" w:eastAsia="Times New Roman" w:hAnsi="Times New Roman" w:cs="Times New Roman"/>
+        </w:rPr>
+      </w:pPr>
+    </w:p>
+    <w:p>
+      <w:pPr>
+        <w:rPr>
+          <w:rFonts w:ascii="Times New Roman" w:hAnsi="Times New Roman" w:cs="Times New Roman"/>
+          <w:u w:val="single"/>
+        </w:rPr>
+      </w:pPr>
+      <w:r>
+        <w:rPr>
+          <w:rFonts w:ascii="Times New Roman" w:hAnsi="Times New Roman" w:cs="Times New Roman"/>
+          <w:bCs/>
+          <w:color w:val="000000"/>
+          <w:u w:val="single"/>
+        </w:rPr>
+        <w:t>Scenario 5:</w:t>
+      </w:r>
+    </w:p>
+    <w:p>
+      <w:pPr>
+        <w:rPr>
+          <w:rFonts w:ascii="Times New Roman" w:hAnsi="Times New Roman" w:cs="Times New Roman"/>
+        </w:rPr>
+      </w:pPr>
+      <w:r>
+        <w:rPr>
+          <w:rFonts w:ascii="Times New Roman" w:hAnsi="Times New Roman" w:cs="Times New Roman"/>
+          <w:color w:val="000000"/>
+        </w:rPr>
+        <w:t>Given I enter an email without a domain(gmail.com,hotmail.com,pitt.edu)</w:t>
+      </w:r>
+    </w:p>
+    <w:p>
+      <w:pPr>
+        <w:rPr>
+          <w:rFonts w:ascii="Times New Roman" w:hAnsi="Times New Roman" w:cs="Times New Roman"/>
+        </w:rPr>
+      </w:pPr>
+      <w:r>
+        <w:rPr>
+          <w:rFonts w:ascii="Times New Roman" w:hAnsi="Times New Roman" w:cs="Times New Roman"/>
+          <w:color w:val="000000"/>
+        </w:rPr>
+        <w:t>When I try to register with this email</w:t>
+      </w:r>
+    </w:p>
+    <w:p>
+      <w:pPr>
+        <w:rPr>
+          <w:rFonts w:ascii="Times New Roman" w:hAnsi="Times New Roman" w:cs="Times New Roman"/>
+        </w:rPr>
+      </w:pPr>
+      <w:r>
+        <w:rPr>
+          <w:rFonts w:ascii="Times New Roman" w:hAnsi="Times New Roman" w:cs="Times New Roman"/>
+          <w:color w:val="000000"/>
+        </w:rPr>
+        <w:t>Then “Please supply a valid email” should print next to the email input</w:t>
+      </w:r>
+    </w:p>
+    <w:p>
+      <w:pPr>
+        <w:rPr>
+          <w:rFonts w:ascii="Times New Roman" w:hAnsi="Times New Roman" w:cs="Times New Roman"/>
+          <w:u w:val="single"/>
+        </w:rPr>
+      </w:pPr>
+      <w:r>
+        <w:rPr>
+          <w:rFonts w:ascii="Times New Roman" w:eastAsia="Times New Roman" w:hAnsi="Times New Roman" w:cs="Times New Roman"/>
+        </w:rPr>
+        <w:br/>
+      </w:r>
+      <w:r>
+        <w:rPr>
+          <w:rFonts w:ascii="Times New Roman" w:hAnsi="Times New Roman" w:cs="Times New Roman"/>
+          <w:bCs/>
+          <w:color w:val="000000"/>
+          <w:u w:val="single"/>
+        </w:rPr>
+        <w:t>Scenario 6:</w:t>
+      </w:r>
+    </w:p>
+    <w:p>
+      <w:pPr>
+        <w:rPr>
+          <w:rFonts w:ascii="Times New Roman" w:hAnsi="Times New Roman" w:cs="Times New Roman"/>
+        </w:rPr>
+      </w:pPr>
+      <w:r>
+        <w:rPr>
+          <w:rFonts w:ascii="Times New Roman" w:hAnsi="Times New Roman" w:cs="Times New Roman"/>
+          <w:color w:val="000000"/>
+        </w:rPr>
+        <w:t>Given I enter a password less than 8 characters</w:t>
+      </w:r>
+    </w:p>
+    <w:p>
+      <w:pPr>
+        <w:rPr>
+          <w:rFonts w:ascii="Times New Roman" w:hAnsi="Times New Roman" w:cs="Times New Roman"/>
+        </w:rPr>
+      </w:pPr>
+      <w:r>
+        <w:rPr>
+          <w:rFonts w:ascii="Times New Roman" w:hAnsi="Times New Roman" w:cs="Times New Roman"/>
+          <w:color w:val="000000"/>
+        </w:rPr>
+        <w:t>When I try to register with this password</w:t>
+      </w:r>
+    </w:p>
+    <w:p>
+      <w:pPr>
+        <w:rPr>
+          <w:rFonts w:ascii="Times New Roman" w:hAnsi="Times New Roman" w:cs="Times New Roman"/>
+        </w:rPr>
+      </w:pPr>
+      <w:proofErr w:type="gramStart"/>
+      <w:r>
+        <w:rPr>
+          <w:rFonts w:ascii="Times New Roman" w:hAnsi="Times New Roman" w:cs="Times New Roman"/>
+          <w:color w:val="000000"/>
+        </w:rPr>
+        <w:t>Then ”Password</w:t>
+      </w:r>
+      <w:proofErr w:type="gramEnd"/>
+      <w:r>
+        <w:rPr>
+          <w:rFonts w:ascii="Times New Roman" w:hAnsi="Times New Roman" w:cs="Times New Roman"/>
+          <w:color w:val="000000"/>
+        </w:rPr>
+        <w:t xml:space="preserve"> must be at least 8 characters” should print next to the password input</w:t>
+      </w:r>
+    </w:p>
+    <w:p>
+      <w:pPr>
+        <w:rPr>
+          <w:rFonts w:ascii="Times New Roman" w:eastAsia="Times New Roman" w:hAnsi="Times New Roman" w:cs="Times New Roman"/>
+        </w:rPr>
+      </w:pPr>
+    </w:p>
+    <w:p>
+      <w:pPr>
+        <w:spacing w:after="240"/>
+        <w:rPr>
+          <w:rFonts w:ascii="Times New Roman" w:eastAsia="Times New Roman" w:hAnsi="Times New Roman" w:cs="Times New Roman"/>
+        </w:rPr>
+      </w:pPr>
+      <w:r>
+        <w:rPr>
+          <w:rFonts w:ascii="Times New Roman" w:eastAsia="Times New Roman" w:hAnsi="Times New Roman" w:cs="Times New Roman"/>
+        </w:rPr>
+        <w:br/>
+      </w:r>
+      <w:r>
+        <w:rPr>
+          <w:rFonts w:ascii="Times New Roman" w:eastAsia="Times New Roman" w:hAnsi="Times New Roman" w:cs="Times New Roman"/>
+        </w:rPr>
+        <w:br/>
+      </w:r>
+    </w:p>
+    <w:p>
+      <w:pPr>
+        <w:rPr>
+          <w:rFonts w:ascii="Times New Roman" w:eastAsia="Times New Roman" w:hAnsi="Times New Roman" w:cs="Times New Roman"/>
+        </w:rPr>
+      </w:pPr>
+      <w:r>
+        <w:rPr>
+          <w:rFonts w:ascii="Times New Roman" w:eastAsia="Times New Roman" w:hAnsi="Times New Roman" w:cs="Times New Roman"/>
+        </w:rPr>
+        <w:br w:type="page"/>
       </w:r>
       <w:r>
         <w:rPr>
@@ -1555,7 +2062,7 @@
           <w:color w:val="000000"/>
           <w:u w:val="single"/>
         </w:rPr>
-        <w:t>Help</w:t>
+        <w:t>User Story 2</w:t>
       </w:r>
       <w:r>
         <w:rPr>
@@ -1565,7 +2072,7 @@
           <w:color w:val="000000"/>
           <w:u w:val="single"/>
         </w:rPr>
-        <w:t xml:space="preserve"> </w:t>
+        <w:t xml:space="preserve"> – </w:t>
       </w:r>
       <w:r>
         <w:rPr>
@@ -1575,6 +2082,26 @@
           <w:color w:val="000000"/>
           <w:u w:val="single"/>
         </w:rPr>
+        <w:t>Help</w:t>
+      </w:r>
+      <w:r>
+        <w:rPr>
+          <w:rFonts w:ascii="Times New Roman" w:hAnsi="Times New Roman" w:cs="Times New Roman"/>
+          <w:b/>
+          <w:bCs/>
+          <w:color w:val="000000"/>
+          <w:u w:val="single"/>
+        </w:rPr>
+        <w:t xml:space="preserve"> </w:t>
+      </w:r>
+      <w:r>
+        <w:rPr>
+          <w:rFonts w:ascii="Times New Roman" w:hAnsi="Times New Roman" w:cs="Times New Roman"/>
+          <w:b/>
+          <w:bCs/>
+          <w:color w:val="000000"/>
+          <w:u w:val="single"/>
+        </w:rPr>
         <w:t>Information</w:t>
       </w:r>
     </w:p>
@@ -2126,8 +2653,6 @@
         </w:rPr>
         <w:t>s</w:t>
       </w:r>
-      <w:bookmarkStart w:id="0" w:name="_GoBack"/>
-      <w:bookmarkEnd w:id="0"/>
       <w:r>
         <w:rPr>
           <w:rFonts w:ascii="Times New Roman" w:hAnsi="Times New Roman" w:cs="Times New Roman"/>
@@ -3007,20 +3532,26 @@
           <w:rFonts w:ascii="Times New Roman" w:hAnsi="Times New Roman" w:cs="Times New Roman"/>
           <w:u w:val="single"/>
         </w:rPr>
-        <w:t>Scenario 1:</w:t>
+        <w:t>Scenario 1</w:t>
+      </w:r>
+      <w:r>
+        <w:rPr>
+          <w:rFonts w:ascii="Times New Roman" w:hAnsi="Times New Roman" w:cs="Times New Roman"/>
+          <w:u w:val="single"/>
+        </w:rPr>
+        <w:t>:</w:t>
       </w:r>
       <w:r>
         <w:rPr>
           <w:rFonts w:ascii="Times New Roman" w:hAnsi="Times New Roman" w:cs="Times New Roman"/>
         </w:rPr>
         <w:br/>
-        <w:t xml:space="preserve">Given that I choose a category in the search bar and don’t enter anything in </w:t>
-      </w:r>
-      <w:r>
-        <w:rPr>
-          <w:rFonts w:ascii="Times New Roman" w:hAnsi="Times New Roman" w:cs="Times New Roman"/>
-        </w:rPr>
-        <w:t>the key word search bar</w:t>
+      </w:r>
+      <w:r>
+        <w:rPr>
+          <w:rFonts w:ascii="Times New Roman" w:hAnsi="Times New Roman" w:cs="Times New Roman"/>
+        </w:rPr>
+        <w:t>Given that I enter a key word in the search bar and leave the category filter as default “all”</w:t>
       </w:r>
     </w:p>
     <w:p>
@@ -3052,71 +3583,6 @@
         <w:rPr>
           <w:rFonts w:ascii="Times New Roman" w:hAnsi="Times New Roman" w:cs="Times New Roman"/>
         </w:rPr>
-        <w:t>display “Enter a word or phrase to search on”</w:t>
-      </w:r>
-    </w:p>
-    <w:p>
-      <w:pPr>
-        <w:rPr>
-          <w:rFonts w:ascii="Times New Roman" w:hAnsi="Times New Roman" w:cs="Times New Roman"/>
-        </w:rPr>
-      </w:pPr>
-    </w:p>
-    <w:p>
-      <w:pPr>
-        <w:rPr>
-          <w:rFonts w:ascii="Times New Roman" w:hAnsi="Times New Roman" w:cs="Times New Roman"/>
-        </w:rPr>
-      </w:pPr>
-      <w:r>
-        <w:rPr>
-          <w:rFonts w:ascii="Times New Roman" w:hAnsi="Times New Roman" w:cs="Times New Roman"/>
-          <w:u w:val="single"/>
-        </w:rPr>
-        <w:t>Scenario 2:</w:t>
-      </w:r>
-      <w:r>
-        <w:rPr>
-          <w:rFonts w:ascii="Times New Roman" w:hAnsi="Times New Roman" w:cs="Times New Roman"/>
-        </w:rPr>
-        <w:br/>
-      </w:r>
-      <w:r>
-        <w:rPr>
-          <w:rFonts w:ascii="Times New Roman" w:hAnsi="Times New Roman" w:cs="Times New Roman"/>
-        </w:rPr>
-        <w:t>Given that I enter a key word in the search bar and leave the category filter as default “all”</w:t>
-      </w:r>
-    </w:p>
-    <w:p>
-      <w:pPr>
-        <w:rPr>
-          <w:rFonts w:ascii="Times New Roman" w:hAnsi="Times New Roman" w:cs="Times New Roman"/>
-        </w:rPr>
-      </w:pPr>
-      <w:r>
-        <w:rPr>
-          <w:rFonts w:ascii="Times New Roman" w:hAnsi="Times New Roman" w:cs="Times New Roman"/>
-        </w:rPr>
-        <w:t>When I press the search button</w:t>
-      </w:r>
-    </w:p>
-    <w:p>
-      <w:pPr>
-        <w:rPr>
-          <w:rFonts w:ascii="Times New Roman" w:hAnsi="Times New Roman" w:cs="Times New Roman"/>
-        </w:rPr>
-      </w:pPr>
-      <w:r>
-        <w:rPr>
-          <w:rFonts w:ascii="Times New Roman" w:hAnsi="Times New Roman" w:cs="Times New Roman"/>
-        </w:rPr>
-        <w:t xml:space="preserve">Then I should see the website </w:t>
-      </w:r>
-      <w:r>
-        <w:rPr>
-          <w:rFonts w:ascii="Times New Roman" w:hAnsi="Times New Roman" w:cs="Times New Roman"/>
-        </w:rPr>
         <w:t xml:space="preserve">display the message “Displaying [number] results for” followed by the exact word/phrase I entered in the search bar </w:t>
       </w:r>
     </w:p>
@@ -3145,7 +3611,7 @@
           <w:rFonts w:ascii="Times New Roman" w:hAnsi="Times New Roman" w:cs="Times New Roman"/>
           <w:u w:val="single"/>
         </w:rPr>
-        <w:t>enario 3</w:t>
+        <w:t>enario 2</w:t>
       </w:r>
       <w:r>
         <w:rPr>
@@ -3255,7 +3721,14 @@
           <w:rFonts w:ascii="Times New Roman" w:hAnsi="Times New Roman" w:cs="Times New Roman"/>
           <w:u w:val="single"/>
         </w:rPr>
-        <w:t xml:space="preserve">Scenario 4: </w:t>
+        <w:t>Scenario 3</w:t>
+      </w:r>
+      <w:r>
+        <w:rPr>
+          <w:rFonts w:ascii="Times New Roman" w:hAnsi="Times New Roman" w:cs="Times New Roman"/>
+          <w:u w:val="single"/>
+        </w:rPr>
+        <w:t xml:space="preserve">: </w:t>
       </w:r>
     </w:p>
     <w:p>
@@ -3322,7 +3795,14 @@
           <w:rFonts w:ascii="Times New Roman" w:hAnsi="Times New Roman" w:cs="Times New Roman"/>
           <w:u w:val="single"/>
         </w:rPr>
-        <w:t xml:space="preserve">Scenario 5: </w:t>
+        <w:t>Scenario 4</w:t>
+      </w:r>
+      <w:r>
+        <w:rPr>
+          <w:rFonts w:ascii="Times New Roman" w:hAnsi="Times New Roman" w:cs="Times New Roman"/>
+          <w:u w:val="single"/>
+        </w:rPr>
+        <w:t xml:space="preserve">: </w:t>
       </w:r>
     </w:p>
     <w:p>
@@ -3395,7 +3875,14 @@
           <w:rFonts w:ascii="Times New Roman" w:hAnsi="Times New Roman" w:cs="Times New Roman"/>
           <w:u w:val="single"/>
         </w:rPr>
-        <w:t>Scenario 6:</w:t>
+        <w:t>Scenario 5</w:t>
+      </w:r>
+      <w:r>
+        <w:rPr>
+          <w:rFonts w:ascii="Times New Roman" w:hAnsi="Times New Roman" w:cs="Times New Roman"/>
+          <w:u w:val="single"/>
+        </w:rPr>
+        <w:t>:</w:t>
       </w:r>
     </w:p>
     <w:p>

</xml_diff>